<commit_message>
Review of Concepts and Subject Introduction Update
Changefile
- Incorporated 'loose' section into main chapter 2 of Regression Methods
transcription
- Added Introduction to Applied Time-Series and Topics in R directories
- Added a new Review of Basic Statistical Concepts directory
- Added a transcription of Basic Statistical Concepts

To-Do
- begin rewriting graph and regression code utilizing R, to replace
Minitab examples
- Begin adding transcriptions and examples to R code
</commit_message>
<xml_diff>
--- a/Regression Methods/Chapters/Chapter 2 SLR Model Evaluation/Chapter 2 SLR Model Evaluation.docx
+++ b/Regression Methods/Chapters/Chapter 2 SLR Model Evaluation/Chapter 2 SLR Model Evaluation.docx
@@ -20640,30 +20640,77 @@
       </w:r>
     </w:p>
     <w:p>
-      <w:pPr>
-        <w:rPr>
-          <w:rFonts w:eastAsiaTheme="minorEastAsia"/>
-        </w:rPr>
-      </w:pPr>
-      <w:r>
-        <w:rPr>
-          <w:rFonts w:eastAsiaTheme="minorEastAsia"/>
-        </w:rPr>
-        <w:t>Obtained text from file on work computer</w:t>
+      <w:r>
+        <w:t>The following data set (</w:t>
+      </w:r>
+      <w:hyperlink r:id="rId25" w:history="1">
+        <w:r>
+          <w:rPr>
+            <w:rStyle w:val="Hyperlink"/>
+          </w:rPr>
+          <w:t>mens200m.txt</w:t>
+        </w:r>
+      </w:hyperlink>
+      <w:r>
+        <w:t>) contains the winning times (in seconds) of the 22 men’s 200 meter Olympic sprints held between 1900 and 1996. (Notice that the Olympics were not held during the World War I and II years.) Is there a linear relationship between year and the winning times? The plot of the estimated regression line sure makes it look so!</w:t>
       </w:r>
     </w:p>
     <w:p>
       <w:pPr>
-        <w:pStyle w:val="Heading1"/>
-        <w:rPr>
-          <w:rFonts w:eastAsiaTheme="minorEastAsia"/>
-        </w:rPr>
-      </w:pPr>
-      <w:r>
-        <w:rPr>
-          <w:rFonts w:eastAsiaTheme="minorEastAsia"/>
-        </w:rPr>
-        <w:t>Equivalent Linear Relationship Tests</w:t>
+        <w:jc w:val="center"/>
+      </w:pPr>
+      <w:r>
+        <w:rPr>
+          <w:noProof/>
+        </w:rPr>
+        <w:drawing>
+          <wp:inline distT="0" distB="0" distL="0" distR="0" wp14:anchorId="0ED7B6B3" wp14:editId="7EF89156">
+            <wp:extent cx="2962275" cy="1981200"/>
+            <wp:effectExtent l="0" t="0" r="9525" b="0"/>
+            <wp:docPr id="47" name="Picture 47" descr="men's 200m"/>
+            <wp:cNvGraphicFramePr>
+              <a:graphicFrameLocks xmlns:a="http://schemas.openxmlformats.org/drawingml/2006/main" noChangeAspect="1"/>
+            </wp:cNvGraphicFramePr>
+            <a:graphic xmlns:a="http://schemas.openxmlformats.org/drawingml/2006/main">
+              <a:graphicData uri="http://schemas.openxmlformats.org/drawingml/2006/picture">
+                <pic:pic xmlns:pic="http://schemas.openxmlformats.org/drawingml/2006/picture">
+                  <pic:nvPicPr>
+                    <pic:cNvPr id="0" name="Picture 1" descr="men's 200m"/>
+                    <pic:cNvPicPr>
+                      <a:picLocks noChangeAspect="1" noChangeArrowheads="1"/>
+                    </pic:cNvPicPr>
+                  </pic:nvPicPr>
+                  <pic:blipFill>
+                    <a:blip r:embed="rId26">
+                      <a:extLst>
+                        <a:ext uri="{28A0092B-C50C-407E-A947-70E740481C1C}">
+                          <a14:useLocalDpi xmlns:a14="http://schemas.microsoft.com/office/drawing/2010/main" val="0"/>
+                        </a:ext>
+                      </a:extLst>
+                    </a:blip>
+                    <a:srcRect/>
+                    <a:stretch>
+                      <a:fillRect/>
+                    </a:stretch>
+                  </pic:blipFill>
+                  <pic:spPr bwMode="auto">
+                    <a:xfrm>
+                      <a:off x="0" y="0"/>
+                      <a:ext cx="2962275" cy="1981200"/>
+                    </a:xfrm>
+                    <a:prstGeom prst="rect">
+                      <a:avLst/>
+                    </a:prstGeom>
+                    <a:noFill/>
+                    <a:ln>
+                      <a:noFill/>
+                    </a:ln>
+                  </pic:spPr>
+                </pic:pic>
+              </a:graphicData>
+            </a:graphic>
+          </wp:inline>
+        </w:drawing>
       </w:r>
     </w:p>
     <w:p>
@@ -20673,24 +20720,21 @@
         </w:rPr>
       </w:pPr>
       <w:r>
-        <w:rPr>
-          <w:rFonts w:eastAsiaTheme="minorEastAsia"/>
-        </w:rPr>
-        <w:t xml:space="preserve">It should be noted that the three hypothesis tests we have learned for testing the existence of a linear relationship – the </w:t>
-      </w:r>
-      <m:oMath>
-        <m:r>
-          <w:rPr>
-            <w:rFonts w:ascii="Cambria Math" w:hAnsi="Cambria Math"/>
-          </w:rPr>
-          <m:t>t</m:t>
-        </m:r>
-      </m:oMath>
-      <w:r>
-        <w:rPr>
-          <w:rFonts w:eastAsiaTheme="minorEastAsia"/>
-        </w:rPr>
-        <w:t xml:space="preserve">-test for </w:t>
+        <w:t xml:space="preserve">To answer the research question, let’s conduct the formal </w:t>
+      </w:r>
+      <m:oMath>
+        <m:r>
+          <w:rPr>
+            <w:rFonts w:ascii="Cambria Math" w:eastAsiaTheme="minorEastAsia" w:hAnsi="Cambria Math"/>
+          </w:rPr>
+          <m:t>F</m:t>
+        </m:r>
+      </m:oMath>
+      <w:r>
+        <w:rPr>
+          <w:rFonts w:eastAsiaTheme="minorEastAsia"/>
+        </w:rPr>
+        <w:t xml:space="preserve">-test of the null hypothesis </w:t>
       </w:r>
       <m:oMath>
         <m:sSub>
@@ -20762,21 +20806,7 @@
         <w:rPr>
           <w:rFonts w:eastAsiaTheme="minorEastAsia"/>
         </w:rPr>
-        <w:t xml:space="preserve">, the ANOVA </w:t>
-      </w:r>
-      <m:oMath>
-        <m:r>
-          <w:rPr>
-            <w:rFonts w:ascii="Cambria Math" w:eastAsiaTheme="minorEastAsia" w:hAnsi="Cambria Math"/>
-          </w:rPr>
-          <m:t>F</m:t>
-        </m:r>
-      </m:oMath>
-      <w:r>
-        <w:rPr>
-          <w:rFonts w:eastAsiaTheme="minorEastAsia"/>
-        </w:rPr>
-        <w:t xml:space="preserve">-test for </w:t>
+        <w:t xml:space="preserve"> against the alternative hypothesis </w:t>
       </w:r>
       <m:oMath>
         <m:sSub>
@@ -20801,7 +20831,7 @@
               <w:rPr>
                 <w:rFonts w:ascii="Cambria Math" w:eastAsiaTheme="minorEastAsia" w:hAnsi="Cambria Math"/>
               </w:rPr>
-              <m:t>0</m:t>
+              <m:t>A</m:t>
             </m:r>
           </m:sub>
         </m:sSub>
@@ -20841,28 +20871,633 @@
           <w:rPr>
             <w:rFonts w:ascii="Cambria Math" w:eastAsiaTheme="minorEastAsia" w:hAnsi="Cambria Math"/>
           </w:rPr>
-          <m:t>=0</m:t>
-        </m:r>
-      </m:oMath>
-      <w:r>
-        <w:rPr>
-          <w:rFonts w:eastAsiaTheme="minorEastAsia"/>
-        </w:rPr>
-        <w:t xml:space="preserve">, and the </w:t>
-      </w:r>
-      <m:oMath>
-        <m:r>
-          <w:rPr>
-            <w:rFonts w:ascii="Cambria Math" w:eastAsiaTheme="minorEastAsia" w:hAnsi="Cambria Math"/>
-          </w:rPr>
-          <m:t>t</m:t>
-        </m:r>
-      </m:oMath>
-      <w:r>
-        <w:rPr>
-          <w:rFonts w:eastAsiaTheme="minorEastAsia"/>
-        </w:rPr>
-        <w:t xml:space="preserve">-test for </w:t>
+          <m:t>≠0</m:t>
+        </m:r>
+      </m:oMath>
+      <w:r>
+        <w:rPr>
+          <w:rFonts w:eastAsiaTheme="minorEastAsia"/>
+        </w:rPr>
+        <w:t>.</w:t>
+      </w:r>
+    </w:p>
+    <w:tbl>
+      <w:tblPr>
+        <w:tblStyle w:val="TableGrid"/>
+        <w:tblW w:w="0" w:type="auto"/>
+        <w:tblLook w:val="04A0" w:firstRow="1" w:lastRow="0" w:firstColumn="1" w:lastColumn="0" w:noHBand="0" w:noVBand="1"/>
+      </w:tblPr>
+      <w:tblGrid>
+        <w:gridCol w:w="3116"/>
+        <w:gridCol w:w="3117"/>
+        <w:gridCol w:w="3117"/>
+      </w:tblGrid>
+      <w:tr>
+        <w:tc>
+          <w:tcPr>
+            <w:tcW w:w="3192" w:type="dxa"/>
+            <w:tcBorders>
+              <w:top w:val="single" w:sz="4" w:space="0" w:color="auto"/>
+              <w:left w:val="single" w:sz="4" w:space="0" w:color="auto"/>
+              <w:bottom w:val="single" w:sz="4" w:space="0" w:color="auto"/>
+              <w:right w:val="single" w:sz="4" w:space="0" w:color="auto"/>
+            </w:tcBorders>
+          </w:tcPr>
+          <w:p>
+            <w:pPr>
+              <w:rPr>
+                <w:rFonts w:eastAsiaTheme="minorEastAsia"/>
+              </w:rPr>
+            </w:pPr>
+          </w:p>
+          <w:p>
+            <w:pPr>
+              <w:rPr>
+                <w:rFonts w:eastAsiaTheme="minorEastAsia"/>
+              </w:rPr>
+            </w:pPr>
+            <w:r>
+              <w:rPr>
+                <w:noProof/>
+              </w:rPr>
+              <w:drawing>
+                <wp:inline distT="0" distB="0" distL="0" distR="0" wp14:anchorId="0488BB23" wp14:editId="42971350">
+                  <wp:extent cx="1809750" cy="647700"/>
+                  <wp:effectExtent l="0" t="0" r="0" b="0"/>
+                  <wp:docPr id="46" name="Picture 46"/>
+                  <wp:cNvGraphicFramePr>
+                    <a:graphicFrameLocks xmlns:a="http://schemas.openxmlformats.org/drawingml/2006/main" noChangeAspect="1"/>
+                  </wp:cNvGraphicFramePr>
+                  <a:graphic xmlns:a="http://schemas.openxmlformats.org/drawingml/2006/main">
+                    <a:graphicData uri="http://schemas.openxmlformats.org/drawingml/2006/picture">
+                      <pic:pic xmlns:pic="http://schemas.openxmlformats.org/drawingml/2006/picture">
+                        <pic:nvPicPr>
+                          <pic:cNvPr id="0" name="Picture 6"/>
+                          <pic:cNvPicPr>
+                            <a:picLocks noChangeAspect="1" noChangeArrowheads="1"/>
+                          </pic:cNvPicPr>
+                        </pic:nvPicPr>
+                        <pic:blipFill>
+                          <a:blip r:embed="rId27" cstate="print">
+                            <a:extLst>
+                              <a:ext uri="{28A0092B-C50C-407E-A947-70E740481C1C}">
+                                <a14:useLocalDpi xmlns:a14="http://schemas.microsoft.com/office/drawing/2010/main" val="0"/>
+                              </a:ext>
+                            </a:extLst>
+                          </a:blip>
+                          <a:srcRect/>
+                          <a:stretch>
+                            <a:fillRect/>
+                          </a:stretch>
+                        </pic:blipFill>
+                        <pic:spPr bwMode="auto">
+                          <a:xfrm>
+                            <a:off x="0" y="0"/>
+                            <a:ext cx="1809750" cy="647700"/>
+                          </a:xfrm>
+                          <a:prstGeom prst="rect">
+                            <a:avLst/>
+                          </a:prstGeom>
+                          <a:noFill/>
+                          <a:ln>
+                            <a:noFill/>
+                          </a:ln>
+                        </pic:spPr>
+                      </pic:pic>
+                    </a:graphicData>
+                  </a:graphic>
+                </wp:inline>
+              </w:drawing>
+            </w:r>
+          </w:p>
+          <w:p>
+            <w:pPr>
+              <w:rPr>
+                <w:rFonts w:eastAsiaTheme="minorEastAsia"/>
+              </w:rPr>
+            </w:pPr>
+          </w:p>
+        </w:tc>
+        <w:tc>
+          <w:tcPr>
+            <w:tcW w:w="3192" w:type="dxa"/>
+            <w:tcBorders>
+              <w:top w:val="single" w:sz="4" w:space="0" w:color="auto"/>
+              <w:left w:val="single" w:sz="4" w:space="0" w:color="auto"/>
+              <w:bottom w:val="single" w:sz="4" w:space="0" w:color="auto"/>
+              <w:right w:val="single" w:sz="4" w:space="0" w:color="auto"/>
+            </w:tcBorders>
+          </w:tcPr>
+          <w:p>
+            <w:pPr>
+              <w:rPr>
+                <w:rFonts w:eastAsiaTheme="minorEastAsia"/>
+              </w:rPr>
+            </w:pPr>
+          </w:p>
+          <w:p>
+            <w:pPr>
+              <w:rPr>
+                <w:rFonts w:eastAsiaTheme="minorEastAsia"/>
+              </w:rPr>
+            </w:pPr>
+            <w:r>
+              <w:rPr>
+                <w:noProof/>
+              </w:rPr>
+              <w:drawing>
+                <wp:inline distT="0" distB="0" distL="0" distR="0" wp14:anchorId="0C7FD37B" wp14:editId="1C4CADDC">
+                  <wp:extent cx="1819275" cy="647700"/>
+                  <wp:effectExtent l="0" t="0" r="9525" b="0"/>
+                  <wp:docPr id="45" name="Picture 45"/>
+                  <wp:cNvGraphicFramePr>
+                    <a:graphicFrameLocks xmlns:a="http://schemas.openxmlformats.org/drawingml/2006/main" noChangeAspect="1"/>
+                  </wp:cNvGraphicFramePr>
+                  <a:graphic xmlns:a="http://schemas.openxmlformats.org/drawingml/2006/main">
+                    <a:graphicData uri="http://schemas.openxmlformats.org/drawingml/2006/picture">
+                      <pic:pic xmlns:pic="http://schemas.openxmlformats.org/drawingml/2006/picture">
+                        <pic:nvPicPr>
+                          <pic:cNvPr id="0" name="Picture 2"/>
+                          <pic:cNvPicPr>
+                            <a:picLocks noChangeAspect="1" noChangeArrowheads="1"/>
+                          </pic:cNvPicPr>
+                        </pic:nvPicPr>
+                        <pic:blipFill>
+                          <a:blip r:embed="rId28" cstate="print">
+                            <a:extLst>
+                              <a:ext uri="{28A0092B-C50C-407E-A947-70E740481C1C}">
+                                <a14:useLocalDpi xmlns:a14="http://schemas.microsoft.com/office/drawing/2010/main" val="0"/>
+                              </a:ext>
+                            </a:extLst>
+                          </a:blip>
+                          <a:srcRect/>
+                          <a:stretch>
+                            <a:fillRect/>
+                          </a:stretch>
+                        </pic:blipFill>
+                        <pic:spPr bwMode="auto">
+                          <a:xfrm>
+                            <a:off x="0" y="0"/>
+                            <a:ext cx="1819275" cy="647700"/>
+                          </a:xfrm>
+                          <a:prstGeom prst="rect">
+                            <a:avLst/>
+                          </a:prstGeom>
+                          <a:noFill/>
+                          <a:ln>
+                            <a:noFill/>
+                          </a:ln>
+                        </pic:spPr>
+                      </pic:pic>
+                    </a:graphicData>
+                  </a:graphic>
+                </wp:inline>
+              </w:drawing>
+            </w:r>
+          </w:p>
+          <w:p>
+            <w:pPr>
+              <w:rPr>
+                <w:rFonts w:eastAsiaTheme="minorEastAsia"/>
+              </w:rPr>
+            </w:pPr>
+          </w:p>
+        </w:tc>
+        <w:tc>
+          <w:tcPr>
+            <w:tcW w:w="3192" w:type="dxa"/>
+            <w:tcBorders>
+              <w:top w:val="single" w:sz="4" w:space="0" w:color="auto"/>
+              <w:left w:val="single" w:sz="4" w:space="0" w:color="auto"/>
+              <w:bottom w:val="single" w:sz="4" w:space="0" w:color="auto"/>
+              <w:right w:val="single" w:sz="4" w:space="0" w:color="auto"/>
+            </w:tcBorders>
+          </w:tcPr>
+          <w:p>
+            <w:pPr>
+              <w:rPr>
+                <w:rFonts w:eastAsiaTheme="minorEastAsia"/>
+              </w:rPr>
+            </w:pPr>
+          </w:p>
+          <w:p>
+            <w:pPr>
+              <w:rPr>
+                <w:rFonts w:eastAsiaTheme="minorEastAsia"/>
+              </w:rPr>
+            </w:pPr>
+            <w:r>
+              <w:rPr>
+                <w:noProof/>
+              </w:rPr>
+              <w:drawing>
+                <wp:inline distT="0" distB="0" distL="0" distR="0" wp14:anchorId="1EE0DE24" wp14:editId="72DD07F8">
+                  <wp:extent cx="1819275" cy="657225"/>
+                  <wp:effectExtent l="0" t="0" r="9525" b="9525"/>
+                  <wp:docPr id="44" name="Picture 44"/>
+                  <wp:cNvGraphicFramePr>
+                    <a:graphicFrameLocks xmlns:a="http://schemas.openxmlformats.org/drawingml/2006/main" noChangeAspect="1"/>
+                  </wp:cNvGraphicFramePr>
+                  <a:graphic xmlns:a="http://schemas.openxmlformats.org/drawingml/2006/main">
+                    <a:graphicData uri="http://schemas.openxmlformats.org/drawingml/2006/picture">
+                      <pic:pic xmlns:pic="http://schemas.openxmlformats.org/drawingml/2006/picture">
+                        <pic:nvPicPr>
+                          <pic:cNvPr id="0" name="Picture 4"/>
+                          <pic:cNvPicPr>
+                            <a:picLocks noChangeAspect="1" noChangeArrowheads="1"/>
+                          </pic:cNvPicPr>
+                        </pic:nvPicPr>
+                        <pic:blipFill>
+                          <a:blip r:embed="rId29" cstate="print">
+                            <a:extLst>
+                              <a:ext uri="{28A0092B-C50C-407E-A947-70E740481C1C}">
+                                <a14:useLocalDpi xmlns:a14="http://schemas.microsoft.com/office/drawing/2010/main" val="0"/>
+                              </a:ext>
+                            </a:extLst>
+                          </a:blip>
+                          <a:srcRect/>
+                          <a:stretch>
+                            <a:fillRect/>
+                          </a:stretch>
+                        </pic:blipFill>
+                        <pic:spPr bwMode="auto">
+                          <a:xfrm>
+                            <a:off x="0" y="0"/>
+                            <a:ext cx="1819275" cy="657225"/>
+                          </a:xfrm>
+                          <a:prstGeom prst="rect">
+                            <a:avLst/>
+                          </a:prstGeom>
+                          <a:noFill/>
+                          <a:ln>
+                            <a:noFill/>
+                          </a:ln>
+                        </pic:spPr>
+                      </pic:pic>
+                    </a:graphicData>
+                  </a:graphic>
+                </wp:inline>
+              </w:drawing>
+            </w:r>
+          </w:p>
+          <w:p>
+            <w:pPr>
+              <w:rPr>
+                <w:rFonts w:eastAsiaTheme="minorEastAsia"/>
+              </w:rPr>
+            </w:pPr>
+          </w:p>
+        </w:tc>
+      </w:tr>
+      <w:tr>
+        <w:tc>
+          <w:tcPr>
+            <w:tcW w:w="3192" w:type="dxa"/>
+            <w:tcBorders>
+              <w:top w:val="single" w:sz="4" w:space="0" w:color="auto"/>
+              <w:left w:val="single" w:sz="4" w:space="0" w:color="auto"/>
+              <w:bottom w:val="single" w:sz="4" w:space="0" w:color="auto"/>
+              <w:right w:val="single" w:sz="4" w:space="0" w:color="auto"/>
+            </w:tcBorders>
+          </w:tcPr>
+          <w:p>
+            <w:pPr>
+              <w:rPr>
+                <w:rFonts w:eastAsiaTheme="minorEastAsia"/>
+              </w:rPr>
+            </w:pPr>
+          </w:p>
+          <w:p>
+            <w:pPr>
+              <w:rPr>
+                <w:rFonts w:eastAsiaTheme="minorEastAsia"/>
+              </w:rPr>
+            </w:pPr>
+            <w:r>
+              <w:rPr>
+                <w:noProof/>
+              </w:rPr>
+              <w:drawing>
+                <wp:inline distT="0" distB="0" distL="0" distR="0" wp14:anchorId="33B6D75B" wp14:editId="5734921D">
+                  <wp:extent cx="1819275" cy="647700"/>
+                  <wp:effectExtent l="0" t="0" r="9525" b="0"/>
+                  <wp:docPr id="43" name="Picture 43"/>
+                  <wp:cNvGraphicFramePr>
+                    <a:graphicFrameLocks xmlns:a="http://schemas.openxmlformats.org/drawingml/2006/main" noChangeAspect="1"/>
+                  </wp:cNvGraphicFramePr>
+                  <a:graphic xmlns:a="http://schemas.openxmlformats.org/drawingml/2006/main">
+                    <a:graphicData uri="http://schemas.openxmlformats.org/drawingml/2006/picture">
+                      <pic:pic xmlns:pic="http://schemas.openxmlformats.org/drawingml/2006/picture">
+                        <pic:nvPicPr>
+                          <pic:cNvPr id="0" name="Picture 7"/>
+                          <pic:cNvPicPr>
+                            <a:picLocks noChangeAspect="1" noChangeArrowheads="1"/>
+                          </pic:cNvPicPr>
+                        </pic:nvPicPr>
+                        <pic:blipFill>
+                          <a:blip r:embed="rId30" cstate="print">
+                            <a:extLst>
+                              <a:ext uri="{28A0092B-C50C-407E-A947-70E740481C1C}">
+                                <a14:useLocalDpi xmlns:a14="http://schemas.microsoft.com/office/drawing/2010/main" val="0"/>
+                              </a:ext>
+                            </a:extLst>
+                          </a:blip>
+                          <a:srcRect/>
+                          <a:stretch>
+                            <a:fillRect/>
+                          </a:stretch>
+                        </pic:blipFill>
+                        <pic:spPr bwMode="auto">
+                          <a:xfrm>
+                            <a:off x="0" y="0"/>
+                            <a:ext cx="1819275" cy="647700"/>
+                          </a:xfrm>
+                          <a:prstGeom prst="rect">
+                            <a:avLst/>
+                          </a:prstGeom>
+                          <a:noFill/>
+                          <a:ln>
+                            <a:noFill/>
+                          </a:ln>
+                        </pic:spPr>
+                      </pic:pic>
+                    </a:graphicData>
+                  </a:graphic>
+                </wp:inline>
+              </w:drawing>
+            </w:r>
+          </w:p>
+          <w:p>
+            <w:pPr>
+              <w:rPr>
+                <w:rFonts w:eastAsiaTheme="minorEastAsia"/>
+              </w:rPr>
+            </w:pPr>
+          </w:p>
+        </w:tc>
+        <w:tc>
+          <w:tcPr>
+            <w:tcW w:w="3192" w:type="dxa"/>
+            <w:tcBorders>
+              <w:top w:val="single" w:sz="4" w:space="0" w:color="auto"/>
+              <w:left w:val="single" w:sz="4" w:space="0" w:color="auto"/>
+              <w:bottom w:val="single" w:sz="4" w:space="0" w:color="auto"/>
+              <w:right w:val="single" w:sz="4" w:space="0" w:color="auto"/>
+            </w:tcBorders>
+          </w:tcPr>
+          <w:p>
+            <w:pPr>
+              <w:rPr>
+                <w:rFonts w:eastAsiaTheme="minorEastAsia"/>
+              </w:rPr>
+            </w:pPr>
+          </w:p>
+          <w:p>
+            <w:pPr>
+              <w:rPr>
+                <w:rFonts w:eastAsiaTheme="minorEastAsia"/>
+              </w:rPr>
+            </w:pPr>
+            <w:r>
+              <w:rPr>
+                <w:noProof/>
+              </w:rPr>
+              <w:drawing>
+                <wp:inline distT="0" distB="0" distL="0" distR="0" wp14:anchorId="08709474" wp14:editId="14F1DAB1">
+                  <wp:extent cx="1819275" cy="647700"/>
+                  <wp:effectExtent l="0" t="0" r="9525" b="0"/>
+                  <wp:docPr id="42" name="Picture 42"/>
+                  <wp:cNvGraphicFramePr>
+                    <a:graphicFrameLocks xmlns:a="http://schemas.openxmlformats.org/drawingml/2006/main" noChangeAspect="1"/>
+                  </wp:cNvGraphicFramePr>
+                  <a:graphic xmlns:a="http://schemas.openxmlformats.org/drawingml/2006/main">
+                    <a:graphicData uri="http://schemas.openxmlformats.org/drawingml/2006/picture">
+                      <pic:pic xmlns:pic="http://schemas.openxmlformats.org/drawingml/2006/picture">
+                        <pic:nvPicPr>
+                          <pic:cNvPr id="0" name="Picture 3"/>
+                          <pic:cNvPicPr>
+                            <a:picLocks noChangeAspect="1" noChangeArrowheads="1"/>
+                          </pic:cNvPicPr>
+                        </pic:nvPicPr>
+                        <pic:blipFill>
+                          <a:blip r:embed="rId31" cstate="print">
+                            <a:extLst>
+                              <a:ext uri="{28A0092B-C50C-407E-A947-70E740481C1C}">
+                                <a14:useLocalDpi xmlns:a14="http://schemas.microsoft.com/office/drawing/2010/main" val="0"/>
+                              </a:ext>
+                            </a:extLst>
+                          </a:blip>
+                          <a:srcRect/>
+                          <a:stretch>
+                            <a:fillRect/>
+                          </a:stretch>
+                        </pic:blipFill>
+                        <pic:spPr bwMode="auto">
+                          <a:xfrm>
+                            <a:off x="0" y="0"/>
+                            <a:ext cx="1819275" cy="647700"/>
+                          </a:xfrm>
+                          <a:prstGeom prst="rect">
+                            <a:avLst/>
+                          </a:prstGeom>
+                          <a:noFill/>
+                          <a:ln>
+                            <a:noFill/>
+                          </a:ln>
+                        </pic:spPr>
+                      </pic:pic>
+                    </a:graphicData>
+                  </a:graphic>
+                </wp:inline>
+              </w:drawing>
+            </w:r>
+          </w:p>
+          <w:p>
+            <w:pPr>
+              <w:rPr>
+                <w:rFonts w:eastAsiaTheme="minorEastAsia"/>
+              </w:rPr>
+            </w:pPr>
+          </w:p>
+        </w:tc>
+        <w:tc>
+          <w:tcPr>
+            <w:tcW w:w="3192" w:type="dxa"/>
+            <w:tcBorders>
+              <w:top w:val="single" w:sz="4" w:space="0" w:color="auto"/>
+              <w:left w:val="single" w:sz="4" w:space="0" w:color="auto"/>
+              <w:bottom w:val="single" w:sz="4" w:space="0" w:color="auto"/>
+              <w:right w:val="single" w:sz="4" w:space="0" w:color="auto"/>
+            </w:tcBorders>
+          </w:tcPr>
+          <w:p>
+            <w:pPr>
+              <w:rPr>
+                <w:rFonts w:eastAsiaTheme="minorEastAsia"/>
+              </w:rPr>
+            </w:pPr>
+          </w:p>
+          <w:p>
+            <w:pPr>
+              <w:rPr>
+                <w:rFonts w:eastAsiaTheme="minorEastAsia"/>
+              </w:rPr>
+            </w:pPr>
+            <w:r>
+              <w:rPr>
+                <w:noProof/>
+              </w:rPr>
+              <w:drawing>
+                <wp:inline distT="0" distB="0" distL="0" distR="0" wp14:anchorId="61FBEA2C" wp14:editId="74F5F74B">
+                  <wp:extent cx="1819275" cy="647700"/>
+                  <wp:effectExtent l="0" t="0" r="9525" b="0"/>
+                  <wp:docPr id="39" name="Picture 39"/>
+                  <wp:cNvGraphicFramePr>
+                    <a:graphicFrameLocks xmlns:a="http://schemas.openxmlformats.org/drawingml/2006/main" noChangeAspect="1"/>
+                  </wp:cNvGraphicFramePr>
+                  <a:graphic xmlns:a="http://schemas.openxmlformats.org/drawingml/2006/main">
+                    <a:graphicData uri="http://schemas.openxmlformats.org/drawingml/2006/picture">
+                      <pic:pic xmlns:pic="http://schemas.openxmlformats.org/drawingml/2006/picture">
+                        <pic:nvPicPr>
+                          <pic:cNvPr id="0" name="Picture 5"/>
+                          <pic:cNvPicPr>
+                            <a:picLocks noChangeAspect="1" noChangeArrowheads="1"/>
+                          </pic:cNvPicPr>
+                        </pic:nvPicPr>
+                        <pic:blipFill>
+                          <a:blip r:embed="rId32" cstate="print">
+                            <a:extLst>
+                              <a:ext uri="{28A0092B-C50C-407E-A947-70E740481C1C}">
+                                <a14:useLocalDpi xmlns:a14="http://schemas.microsoft.com/office/drawing/2010/main" val="0"/>
+                              </a:ext>
+                            </a:extLst>
+                          </a:blip>
+                          <a:srcRect/>
+                          <a:stretch>
+                            <a:fillRect/>
+                          </a:stretch>
+                        </pic:blipFill>
+                        <pic:spPr bwMode="auto">
+                          <a:xfrm>
+                            <a:off x="0" y="0"/>
+                            <a:ext cx="1819275" cy="647700"/>
+                          </a:xfrm>
+                          <a:prstGeom prst="rect">
+                            <a:avLst/>
+                          </a:prstGeom>
+                          <a:noFill/>
+                          <a:ln>
+                            <a:noFill/>
+                          </a:ln>
+                        </pic:spPr>
+                      </pic:pic>
+                    </a:graphicData>
+                  </a:graphic>
+                </wp:inline>
+              </w:drawing>
+            </w:r>
+          </w:p>
+          <w:p>
+            <w:pPr>
+              <w:rPr>
+                <w:rFonts w:eastAsiaTheme="minorEastAsia"/>
+              </w:rPr>
+            </w:pPr>
+          </w:p>
+        </w:tc>
+      </w:tr>
+    </w:tbl>
+    <w:p/>
+    <w:p>
+      <w:r>
+        <w:t>The analysis of variance table, which was obtained in Minitab, and can be seen in the above matrix. As a reminder, the methods for calculations is presented.</w:t>
+      </w:r>
+    </w:p>
+    <w:p>
+      <w:pPr>
+        <w:rPr>
+          <w:rFonts w:eastAsiaTheme="minorEastAsia"/>
+        </w:rPr>
+      </w:pPr>
+      <w:r>
+        <w:lastRenderedPageBreak/>
+        <w:t xml:space="preserve">From a scientific point of view, what we ultimately care about is the </w:t>
+      </w:r>
+      <m:oMath>
+        <m:r>
+          <w:rPr>
+            <w:rFonts w:ascii="Cambria Math" w:hAnsi="Cambria Math"/>
+          </w:rPr>
+          <m:t>P</m:t>
+        </m:r>
+      </m:oMath>
+      <w:r>
+        <w:rPr>
+          <w:rFonts w:eastAsiaTheme="minorEastAsia"/>
+        </w:rPr>
+        <w:t xml:space="preserve">-value, which Minitab indicates is 0.000 (to three decimal places). That is, the </w:t>
+      </w:r>
+      <m:oMath>
+        <m:r>
+          <w:rPr>
+            <w:rFonts w:ascii="Cambria Math" w:hAnsi="Cambria Math"/>
+          </w:rPr>
+          <m:t>P</m:t>
+        </m:r>
+      </m:oMath>
+      <w:r>
+        <w:rPr>
+          <w:rFonts w:eastAsiaTheme="minorEastAsia"/>
+        </w:rPr>
+        <w:t xml:space="preserve">-value is less than 0.001. The </w:t>
+      </w:r>
+      <m:oMath>
+        <m:r>
+          <w:rPr>
+            <w:rFonts w:ascii="Cambria Math" w:hAnsi="Cambria Math"/>
+          </w:rPr>
+          <m:t>P</m:t>
+        </m:r>
+      </m:oMath>
+      <w:r>
+        <w:rPr>
+          <w:rFonts w:eastAsiaTheme="minorEastAsia"/>
+        </w:rPr>
+        <w:t xml:space="preserve">-value is very small. It is unlikely that we would have obtained such a large </w:t>
+      </w:r>
+      <m:oMath>
+        <m:sSup>
+          <m:sSupPr>
+            <m:ctrlPr>
+              <w:rPr>
+                <w:rFonts w:ascii="Cambria Math" w:hAnsi="Cambria Math"/>
+                <w:i/>
+              </w:rPr>
+            </m:ctrlPr>
+          </m:sSupPr>
+          <m:e>
+            <m:r>
+              <w:rPr>
+                <w:rFonts w:ascii="Cambria Math" w:hAnsi="Cambria Math"/>
+              </w:rPr>
+              <m:t>F</m:t>
+            </m:r>
+          </m:e>
+          <m:sup>
+            <m:r>
+              <w:rPr>
+                <w:rFonts w:ascii="Cambria Math" w:hAnsi="Cambria Math"/>
+              </w:rPr>
+              <m:t>*</m:t>
+            </m:r>
+          </m:sup>
+        </m:sSup>
+      </m:oMath>
+      <w:r>
+        <w:rPr>
+          <w:rFonts w:eastAsiaTheme="minorEastAsia"/>
+        </w:rPr>
+        <w:t xml:space="preserve"> statistic if the null hypothesis were true. Therefore, we reject the null hypothesis </w:t>
       </w:r>
       <m:oMath>
         <m:sSub>
@@ -20895,6 +21530,1340 @@
           <w:rPr>
             <w:rFonts w:ascii="Cambria Math" w:eastAsiaTheme="minorEastAsia" w:hAnsi="Cambria Math"/>
           </w:rPr>
+          <m:t>:</m:t>
+        </m:r>
+        <m:sSub>
+          <m:sSubPr>
+            <m:ctrlPr>
+              <w:rPr>
+                <w:rFonts w:ascii="Cambria Math" w:eastAsiaTheme="minorEastAsia" w:hAnsi="Cambria Math"/>
+                <w:i/>
+              </w:rPr>
+            </m:ctrlPr>
+          </m:sSubPr>
+          <m:e>
+            <m:r>
+              <w:rPr>
+                <w:rFonts w:ascii="Cambria Math" w:eastAsiaTheme="minorEastAsia" w:hAnsi="Cambria Math"/>
+              </w:rPr>
+              <m:t>β</m:t>
+            </m:r>
+          </m:e>
+          <m:sub>
+            <m:r>
+              <w:rPr>
+                <w:rFonts w:ascii="Cambria Math" w:eastAsiaTheme="minorEastAsia" w:hAnsi="Cambria Math"/>
+              </w:rPr>
+              <m:t>1</m:t>
+            </m:r>
+          </m:sub>
+        </m:sSub>
+        <m:r>
+          <w:rPr>
+            <w:rFonts w:ascii="Cambria Math" w:eastAsiaTheme="minorEastAsia" w:hAnsi="Cambria Math"/>
+          </w:rPr>
+          <m:t>=0</m:t>
+        </m:r>
+      </m:oMath>
+      <w:r>
+        <w:rPr>
+          <w:rFonts w:eastAsiaTheme="minorEastAsia"/>
+        </w:rPr>
+        <w:t xml:space="preserve"> in favor of the alternative hypothesis </w:t>
+      </w:r>
+      <m:oMath>
+        <m:sSub>
+          <m:sSubPr>
+            <m:ctrlPr>
+              <w:rPr>
+                <w:rFonts w:ascii="Cambria Math" w:eastAsiaTheme="minorEastAsia" w:hAnsi="Cambria Math"/>
+                <w:i/>
+              </w:rPr>
+            </m:ctrlPr>
+          </m:sSubPr>
+          <m:e>
+            <m:r>
+              <w:rPr>
+                <w:rFonts w:ascii="Cambria Math" w:eastAsiaTheme="minorEastAsia" w:hAnsi="Cambria Math"/>
+              </w:rPr>
+              <m:t>H</m:t>
+            </m:r>
+          </m:e>
+          <m:sub>
+            <m:r>
+              <w:rPr>
+                <w:rFonts w:ascii="Cambria Math" w:eastAsiaTheme="minorEastAsia" w:hAnsi="Cambria Math"/>
+              </w:rPr>
+              <m:t>A</m:t>
+            </m:r>
+          </m:sub>
+        </m:sSub>
+        <m:r>
+          <w:rPr>
+            <w:rFonts w:ascii="Cambria Math" w:eastAsiaTheme="minorEastAsia" w:hAnsi="Cambria Math"/>
+          </w:rPr>
+          <m:t>:</m:t>
+        </m:r>
+        <m:sSub>
+          <m:sSubPr>
+            <m:ctrlPr>
+              <w:rPr>
+                <w:rFonts w:ascii="Cambria Math" w:eastAsiaTheme="minorEastAsia" w:hAnsi="Cambria Math"/>
+                <w:i/>
+              </w:rPr>
+            </m:ctrlPr>
+          </m:sSubPr>
+          <m:e>
+            <m:r>
+              <w:rPr>
+                <w:rFonts w:ascii="Cambria Math" w:eastAsiaTheme="minorEastAsia" w:hAnsi="Cambria Math"/>
+              </w:rPr>
+              <m:t>β</m:t>
+            </m:r>
+          </m:e>
+          <m:sub>
+            <m:r>
+              <w:rPr>
+                <w:rFonts w:ascii="Cambria Math" w:eastAsiaTheme="minorEastAsia" w:hAnsi="Cambria Math"/>
+              </w:rPr>
+              <m:t>1</m:t>
+            </m:r>
+          </m:sub>
+        </m:sSub>
+        <m:r>
+          <w:rPr>
+            <w:rFonts w:ascii="Cambria Math" w:eastAsiaTheme="minorEastAsia" w:hAnsi="Cambria Math"/>
+          </w:rPr>
+          <m:t>≠0</m:t>
+        </m:r>
+      </m:oMath>
+      <w:r>
+        <w:rPr>
+          <w:rFonts w:eastAsiaTheme="minorEastAsia"/>
+        </w:rPr>
+        <w:t xml:space="preserve">. There is sufficient evidence at the </w:t>
+      </w:r>
+      <m:oMath>
+        <m:r>
+          <w:rPr>
+            <w:rFonts w:ascii="Cambria Math" w:hAnsi="Cambria Math"/>
+          </w:rPr>
+          <m:t>α</m:t>
+        </m:r>
+        <m:r>
+          <w:rPr>
+            <w:rFonts w:ascii="Cambria Math" w:eastAsiaTheme="minorEastAsia" w:hAnsi="Cambria Math"/>
+          </w:rPr>
+          <m:t>=0.05</m:t>
+        </m:r>
+      </m:oMath>
+      <w:r>
+        <w:rPr>
+          <w:rFonts w:eastAsiaTheme="minorEastAsia"/>
+        </w:rPr>
+        <w:t xml:space="preserve"> level to conclude that there is a linear relationship between year and winning time. </w:t>
+      </w:r>
+    </w:p>
+    <w:p>
+      <w:pPr>
+        <w:rPr>
+          <w:rFonts w:eastAsiaTheme="minorEastAsia"/>
+        </w:rPr>
+      </w:pPr>
+      <w:r>
+        <w:rPr>
+          <w:rFonts w:eastAsiaTheme="minorEastAsia"/>
+        </w:rPr>
+        <w:t xml:space="preserve">Equivalence of the analysis of variance </w:t>
+      </w:r>
+      <m:oMath>
+        <m:r>
+          <w:rPr>
+            <w:rFonts w:ascii="Cambria Math" w:hAnsi="Cambria Math"/>
+          </w:rPr>
+          <m:t>F</m:t>
+        </m:r>
+      </m:oMath>
+      <w:r>
+        <w:rPr>
+          <w:rFonts w:eastAsiaTheme="minorEastAsia"/>
+        </w:rPr>
+        <w:t xml:space="preserve">-test and the </w:t>
+      </w:r>
+      <m:oMath>
+        <m:r>
+          <w:rPr>
+            <w:rFonts w:ascii="Cambria Math" w:hAnsi="Cambria Math"/>
+          </w:rPr>
+          <m:t>t</m:t>
+        </m:r>
+      </m:oMath>
+      <w:r>
+        <w:rPr>
+          <w:rFonts w:eastAsiaTheme="minorEastAsia"/>
+        </w:rPr>
+        <w:t xml:space="preserve">-test </w:t>
+      </w:r>
+    </w:p>
+    <w:p>
+      <w:pPr>
+        <w:rPr>
+          <w:rFonts w:eastAsiaTheme="minorEastAsia"/>
+        </w:rPr>
+      </w:pPr>
+      <w:r>
+        <w:rPr>
+          <w:rFonts w:eastAsiaTheme="minorEastAsia"/>
+        </w:rPr>
+        <w:t xml:space="preserve">As we noted in the first two examples, the </w:t>
+      </w:r>
+      <m:oMath>
+        <m:r>
+          <w:rPr>
+            <w:rFonts w:ascii="Cambria Math" w:hAnsi="Cambria Math"/>
+          </w:rPr>
+          <m:t>P</m:t>
+        </m:r>
+      </m:oMath>
+      <w:r>
+        <w:rPr>
+          <w:rFonts w:eastAsiaTheme="minorEastAsia"/>
+        </w:rPr>
+        <w:t xml:space="preserve">-value associated with the </w:t>
+      </w:r>
+      <m:oMath>
+        <m:r>
+          <w:rPr>
+            <w:rFonts w:ascii="Cambria Math" w:hAnsi="Cambria Math"/>
+          </w:rPr>
+          <m:t>t</m:t>
+        </m:r>
+      </m:oMath>
+      <w:r>
+        <w:rPr>
+          <w:rFonts w:eastAsiaTheme="minorEastAsia"/>
+        </w:rPr>
+        <w:t xml:space="preserve">-test is the same as the </w:t>
+      </w:r>
+      <m:oMath>
+        <m:r>
+          <w:rPr>
+            <w:rFonts w:ascii="Cambria Math" w:hAnsi="Cambria Math"/>
+          </w:rPr>
+          <m:t>P</m:t>
+        </m:r>
+      </m:oMath>
+      <w:r>
+        <w:rPr>
+          <w:rFonts w:eastAsiaTheme="minorEastAsia"/>
+        </w:rPr>
+        <w:t xml:space="preserve">-value associated with the analysis of variance </w:t>
+      </w:r>
+      <m:oMath>
+        <m:r>
+          <w:rPr>
+            <w:rFonts w:ascii="Cambria Math" w:hAnsi="Cambria Math"/>
+          </w:rPr>
+          <m:t>F</m:t>
+        </m:r>
+      </m:oMath>
+      <w:r>
+        <w:rPr>
+          <w:rFonts w:eastAsiaTheme="minorEastAsia"/>
+        </w:rPr>
+        <w:t xml:space="preserve">-test. This will always be true for the simple linear regression model. It is illustrated in the year and wining time example also. Both </w:t>
+      </w:r>
+      <m:oMath>
+        <m:r>
+          <w:rPr>
+            <w:rFonts w:ascii="Cambria Math" w:hAnsi="Cambria Math"/>
+          </w:rPr>
+          <m:t>P</m:t>
+        </m:r>
+      </m:oMath>
+      <w:r>
+        <w:rPr>
+          <w:rFonts w:eastAsiaTheme="minorEastAsia"/>
+        </w:rPr>
+        <w:t>-values are 0.000 (to three decimal places):</w:t>
+      </w:r>
+    </w:p>
+    <w:p/>
+    <w:p>
+      <w:pPr>
+        <w:rPr>
+          <w:rFonts w:eastAsiaTheme="minorEastAsia"/>
+        </w:rPr>
+      </w:pPr>
+      <w:r>
+        <w:t xml:space="preserve">The </w:t>
+      </w:r>
+      <m:oMath>
+        <m:r>
+          <w:rPr>
+            <w:rFonts w:ascii="Cambria Math" w:hAnsi="Cambria Math"/>
+          </w:rPr>
+          <m:t>P</m:t>
+        </m:r>
+      </m:oMath>
+      <w:r>
+        <w:rPr>
+          <w:rFonts w:eastAsiaTheme="minorEastAsia"/>
+        </w:rPr>
+        <w:t xml:space="preserve">-values are the same because of a well-known relationship between a </w:t>
+      </w:r>
+      <m:oMath>
+        <m:r>
+          <w:rPr>
+            <w:rFonts w:ascii="Cambria Math" w:hAnsi="Cambria Math"/>
+          </w:rPr>
+          <m:t>t</m:t>
+        </m:r>
+      </m:oMath>
+      <w:r>
+        <w:rPr>
+          <w:rFonts w:eastAsiaTheme="minorEastAsia"/>
+        </w:rPr>
+        <w:t xml:space="preserve"> random variable and an </w:t>
+      </w:r>
+      <m:oMath>
+        <m:r>
+          <w:rPr>
+            <w:rFonts w:ascii="Cambria Math" w:hAnsi="Cambria Math"/>
+          </w:rPr>
+          <m:t>F</m:t>
+        </m:r>
+      </m:oMath>
+      <w:r>
+        <w:rPr>
+          <w:rFonts w:eastAsiaTheme="minorEastAsia"/>
+        </w:rPr>
+        <w:t xml:space="preserve"> random variable that has 1 numerator degree of freedom. Namely:</w:t>
+      </w:r>
+    </w:p>
+    <w:p>
+      <m:oMathPara>
+        <m:oMath>
+          <m:sSup>
+            <m:sSupPr>
+              <m:ctrlPr>
+                <w:rPr>
+                  <w:rFonts w:ascii="Cambria Math" w:hAnsi="Cambria Math"/>
+                  <w:i/>
+                </w:rPr>
+              </m:ctrlPr>
+            </m:sSupPr>
+            <m:e>
+              <m:d>
+                <m:dPr>
+                  <m:ctrlPr>
+                    <w:rPr>
+                      <w:rFonts w:ascii="Cambria Math" w:hAnsi="Cambria Math"/>
+                      <w:i/>
+                    </w:rPr>
+                  </m:ctrlPr>
+                </m:dPr>
+                <m:e>
+                  <m:sSubSup>
+                    <m:sSubSupPr>
+                      <m:ctrlPr>
+                        <w:rPr>
+                          <w:rFonts w:ascii="Cambria Math" w:hAnsi="Cambria Math"/>
+                          <w:i/>
+                        </w:rPr>
+                      </m:ctrlPr>
+                    </m:sSubSupPr>
+                    <m:e>
+                      <m:r>
+                        <w:rPr>
+                          <w:rFonts w:ascii="Cambria Math" w:hAnsi="Cambria Math"/>
+                        </w:rPr>
+                        <m:t>t</m:t>
+                      </m:r>
+                    </m:e>
+                    <m:sub>
+                      <m:d>
+                        <m:dPr>
+                          <m:ctrlPr>
+                            <w:rPr>
+                              <w:rFonts w:ascii="Cambria Math" w:hAnsi="Cambria Math"/>
+                              <w:i/>
+                            </w:rPr>
+                          </m:ctrlPr>
+                        </m:dPr>
+                        <m:e>
+                          <m:r>
+                            <w:rPr>
+                              <w:rFonts w:ascii="Cambria Math" w:hAnsi="Cambria Math"/>
+                            </w:rPr>
+                            <m:t>n-2</m:t>
+                          </m:r>
+                        </m:e>
+                      </m:d>
+                    </m:sub>
+                    <m:sup>
+                      <m:r>
+                        <w:rPr>
+                          <w:rFonts w:ascii="Cambria Math" w:hAnsi="Cambria Math"/>
+                        </w:rPr>
+                        <m:t>*</m:t>
+                      </m:r>
+                    </m:sup>
+                  </m:sSubSup>
+                </m:e>
+              </m:d>
+            </m:e>
+            <m:sup>
+              <m:r>
+                <w:rPr>
+                  <w:rFonts w:ascii="Cambria Math" w:hAnsi="Cambria Math"/>
+                </w:rPr>
+                <m:t>2</m:t>
+              </m:r>
+            </m:sup>
+          </m:sSup>
+          <m:r>
+            <w:rPr>
+              <w:rFonts w:ascii="Cambria Math" w:hAnsi="Cambria Math"/>
+            </w:rPr>
+            <m:t>=</m:t>
+          </m:r>
+          <m:sSubSup>
+            <m:sSubSupPr>
+              <m:ctrlPr>
+                <w:rPr>
+                  <w:rFonts w:ascii="Cambria Math" w:hAnsi="Cambria Math"/>
+                  <w:i/>
+                </w:rPr>
+              </m:ctrlPr>
+            </m:sSubSupPr>
+            <m:e>
+              <m:r>
+                <w:rPr>
+                  <w:rFonts w:ascii="Cambria Math" w:hAnsi="Cambria Math"/>
+                </w:rPr>
+                <m:t>F</m:t>
+              </m:r>
+            </m:e>
+            <m:sub>
+              <m:d>
+                <m:dPr>
+                  <m:ctrlPr>
+                    <w:rPr>
+                      <w:rFonts w:ascii="Cambria Math" w:hAnsi="Cambria Math"/>
+                      <w:i/>
+                    </w:rPr>
+                  </m:ctrlPr>
+                </m:dPr>
+                <m:e>
+                  <m:r>
+                    <w:rPr>
+                      <w:rFonts w:ascii="Cambria Math" w:hAnsi="Cambria Math"/>
+                    </w:rPr>
+                    <m:t>1,n-2</m:t>
+                  </m:r>
+                </m:e>
+              </m:d>
+            </m:sub>
+            <m:sup>
+              <m:r>
+                <w:rPr>
+                  <w:rFonts w:ascii="Cambria Math" w:hAnsi="Cambria Math"/>
+                </w:rPr>
+                <m:t>*</m:t>
+              </m:r>
+            </m:sup>
+          </m:sSubSup>
+        </m:oMath>
+      </m:oMathPara>
+    </w:p>
+    <w:p>
+      <w:r>
+        <w:t>This will always hold for the simple linear regression model. This relationship is demonstrated in this example as:</w:t>
+      </w:r>
+    </w:p>
+    <w:p>
+      <w:pPr>
+        <w:rPr>
+          <w:rFonts w:eastAsiaTheme="minorEastAsia"/>
+        </w:rPr>
+      </w:pPr>
+      <m:oMathPara>
+        <m:oMath>
+          <m:sSup>
+            <m:sSupPr>
+              <m:ctrlPr>
+                <w:rPr>
+                  <w:rFonts w:ascii="Cambria Math" w:hAnsi="Cambria Math"/>
+                  <w:i/>
+                </w:rPr>
+              </m:ctrlPr>
+            </m:sSupPr>
+            <m:e>
+              <m:d>
+                <m:dPr>
+                  <m:ctrlPr>
+                    <w:rPr>
+                      <w:rFonts w:ascii="Cambria Math" w:hAnsi="Cambria Math"/>
+                      <w:i/>
+                    </w:rPr>
+                  </m:ctrlPr>
+                </m:dPr>
+                <m:e>
+                  <m:r>
+                    <w:rPr>
+                      <w:rFonts w:ascii="Cambria Math" w:hAnsi="Cambria Math"/>
+                    </w:rPr>
+                    <m:t>-13.33</m:t>
+                  </m:r>
+                </m:e>
+              </m:d>
+            </m:e>
+            <m:sup>
+              <m:r>
+                <w:rPr>
+                  <w:rFonts w:ascii="Cambria Math" w:hAnsi="Cambria Math"/>
+                </w:rPr>
+                <m:t>2</m:t>
+              </m:r>
+            </m:sup>
+          </m:sSup>
+          <m:r>
+            <w:rPr>
+              <w:rFonts w:ascii="Cambria Math" w:hAnsi="Cambria Math"/>
+            </w:rPr>
+            <m:t>=177.7</m:t>
+          </m:r>
+        </m:oMath>
+      </m:oMathPara>
+    </w:p>
+    <w:p>
+      <w:pPr>
+        <w:rPr>
+          <w:rFonts w:eastAsiaTheme="minorEastAsia"/>
+        </w:rPr>
+      </w:pPr>
+      <w:r>
+        <w:rPr>
+          <w:rFonts w:eastAsiaTheme="minorEastAsia"/>
+        </w:rPr>
+        <w:t>In short:</w:t>
+      </w:r>
+    </w:p>
+    <w:p>
+      <w:pPr>
+        <w:pStyle w:val="ListParagraph"/>
+        <w:numPr>
+          <w:ilvl w:val="0"/>
+          <w:numId w:val="32"/>
+        </w:numPr>
+        <w:spacing w:after="200" w:line="276" w:lineRule="auto"/>
+      </w:pPr>
+      <w:r>
+        <w:t>For a</w:t>
+      </w:r>
+      <w:r>
+        <w:t xml:space="preserve"> given significance level </w:t>
+      </w:r>
+      <m:oMath>
+        <m:r>
+          <w:rPr>
+            <w:rFonts w:ascii="Cambria Math" w:hAnsi="Cambria Math"/>
+          </w:rPr>
+          <m:t>α</m:t>
+        </m:r>
+      </m:oMath>
+      <w:r>
+        <w:rPr>
+          <w:rFonts w:eastAsiaTheme="minorEastAsia"/>
+        </w:rPr>
+        <w:t xml:space="preserve">, the </w:t>
+      </w:r>
+      <m:oMath>
+        <m:r>
+          <w:rPr>
+            <w:rFonts w:ascii="Cambria Math" w:hAnsi="Cambria Math"/>
+          </w:rPr>
+          <m:t>F</m:t>
+        </m:r>
+      </m:oMath>
+      <w:r>
+        <w:rPr>
+          <w:rFonts w:eastAsiaTheme="minorEastAsia"/>
+        </w:rPr>
+        <w:t xml:space="preserve">-test of </w:t>
+      </w:r>
+      <m:oMath>
+        <m:sSub>
+          <m:sSubPr>
+            <m:ctrlPr>
+              <w:rPr>
+                <w:rFonts w:ascii="Cambria Math" w:eastAsiaTheme="minorEastAsia" w:hAnsi="Cambria Math"/>
+                <w:i/>
+              </w:rPr>
+            </m:ctrlPr>
+          </m:sSubPr>
+          <m:e>
+            <m:r>
+              <w:rPr>
+                <w:rFonts w:ascii="Cambria Math" w:eastAsiaTheme="minorEastAsia" w:hAnsi="Cambria Math"/>
+              </w:rPr>
+              <m:t>β</m:t>
+            </m:r>
+          </m:e>
+          <m:sub>
+            <m:r>
+              <w:rPr>
+                <w:rFonts w:ascii="Cambria Math" w:eastAsiaTheme="minorEastAsia" w:hAnsi="Cambria Math"/>
+              </w:rPr>
+              <m:t>1</m:t>
+            </m:r>
+          </m:sub>
+        </m:sSub>
+        <m:r>
+          <w:rPr>
+            <w:rFonts w:ascii="Cambria Math" w:eastAsiaTheme="minorEastAsia" w:hAnsi="Cambria Math"/>
+          </w:rPr>
+          <m:t>=0</m:t>
+        </m:r>
+      </m:oMath>
+      <w:r>
+        <w:rPr>
+          <w:rFonts w:eastAsiaTheme="minorEastAsia"/>
+        </w:rPr>
+        <w:t xml:space="preserve"> versus </w:t>
+      </w:r>
+      <m:oMath>
+        <m:sSub>
+          <m:sSubPr>
+            <m:ctrlPr>
+              <w:rPr>
+                <w:rFonts w:ascii="Cambria Math" w:eastAsiaTheme="minorEastAsia" w:hAnsi="Cambria Math"/>
+                <w:i/>
+              </w:rPr>
+            </m:ctrlPr>
+          </m:sSubPr>
+          <m:e>
+            <m:r>
+              <w:rPr>
+                <w:rFonts w:ascii="Cambria Math" w:eastAsiaTheme="minorEastAsia" w:hAnsi="Cambria Math"/>
+              </w:rPr>
+              <m:t>β</m:t>
+            </m:r>
+          </m:e>
+          <m:sub>
+            <m:r>
+              <w:rPr>
+                <w:rFonts w:ascii="Cambria Math" w:eastAsiaTheme="minorEastAsia" w:hAnsi="Cambria Math"/>
+              </w:rPr>
+              <m:t>1</m:t>
+            </m:r>
+          </m:sub>
+        </m:sSub>
+        <m:r>
+          <w:rPr>
+            <w:rFonts w:ascii="Cambria Math" w:eastAsiaTheme="minorEastAsia" w:hAnsi="Cambria Math"/>
+          </w:rPr>
+          <m:t>≠0</m:t>
+        </m:r>
+      </m:oMath>
+      <w:r>
+        <w:rPr>
+          <w:rFonts w:eastAsiaTheme="minorEastAsia"/>
+        </w:rPr>
+        <w:t xml:space="preserve"> is algebraically equivalent to the two-tailed </w:t>
+      </w:r>
+      <m:oMath>
+        <m:r>
+          <w:rPr>
+            <w:rFonts w:ascii="Cambria Math" w:eastAsiaTheme="minorEastAsia" w:hAnsi="Cambria Math"/>
+          </w:rPr>
+          <m:t>t</m:t>
+        </m:r>
+      </m:oMath>
+      <w:r>
+        <w:rPr>
+          <w:rFonts w:eastAsiaTheme="minorEastAsia"/>
+        </w:rPr>
+        <w:t>-test.</w:t>
+      </w:r>
+    </w:p>
+    <w:p>
+      <w:pPr>
+        <w:pStyle w:val="ListParagraph"/>
+        <w:numPr>
+          <w:ilvl w:val="0"/>
+          <w:numId w:val="32"/>
+        </w:numPr>
+        <w:spacing w:after="200" w:line="276" w:lineRule="auto"/>
+      </w:pPr>
+      <w:r>
+        <w:rPr>
+          <w:rFonts w:eastAsiaTheme="minorEastAsia"/>
+        </w:rPr>
+        <w:t xml:space="preserve">We will get exactly the same </w:t>
+      </w:r>
+      <m:oMath>
+        <m:r>
+          <w:rPr>
+            <w:rFonts w:ascii="Cambria Math" w:eastAsiaTheme="minorEastAsia" w:hAnsi="Cambria Math"/>
+          </w:rPr>
+          <m:t>P</m:t>
+        </m:r>
+      </m:oMath>
+      <w:r>
+        <w:rPr>
+          <w:rFonts w:eastAsiaTheme="minorEastAsia"/>
+        </w:rPr>
+        <w:t>-values, so…</w:t>
+      </w:r>
+    </w:p>
+    <w:p>
+      <w:pPr>
+        <w:pStyle w:val="ListParagraph"/>
+        <w:numPr>
+          <w:ilvl w:val="1"/>
+          <w:numId w:val="32"/>
+        </w:numPr>
+        <w:spacing w:after="200" w:line="276" w:lineRule="auto"/>
+      </w:pPr>
+      <w:r>
+        <w:rPr>
+          <w:rFonts w:eastAsiaTheme="minorEastAsia"/>
+        </w:rPr>
+        <w:t xml:space="preserve">If one test rejects </w:t>
+      </w:r>
+      <m:oMath>
+        <m:sSub>
+          <m:sSubPr>
+            <m:ctrlPr>
+              <w:rPr>
+                <w:rFonts w:ascii="Cambria Math" w:eastAsiaTheme="minorEastAsia" w:hAnsi="Cambria Math"/>
+                <w:i/>
+              </w:rPr>
+            </m:ctrlPr>
+          </m:sSubPr>
+          <m:e>
+            <m:r>
+              <w:rPr>
+                <w:rFonts w:ascii="Cambria Math" w:eastAsiaTheme="minorEastAsia" w:hAnsi="Cambria Math"/>
+              </w:rPr>
+              <m:t>H</m:t>
+            </m:r>
+          </m:e>
+          <m:sub>
+            <m:r>
+              <w:rPr>
+                <w:rFonts w:ascii="Cambria Math" w:eastAsiaTheme="minorEastAsia" w:hAnsi="Cambria Math"/>
+              </w:rPr>
+              <m:t>0</m:t>
+            </m:r>
+          </m:sub>
+        </m:sSub>
+      </m:oMath>
+      <w:r>
+        <w:rPr>
+          <w:rFonts w:eastAsiaTheme="minorEastAsia"/>
+        </w:rPr>
+        <w:t>, then so will the other.</w:t>
+      </w:r>
+    </w:p>
+    <w:p>
+      <w:pPr>
+        <w:pStyle w:val="ListParagraph"/>
+        <w:numPr>
+          <w:ilvl w:val="1"/>
+          <w:numId w:val="32"/>
+        </w:numPr>
+        <w:spacing w:after="200" w:line="276" w:lineRule="auto"/>
+      </w:pPr>
+      <w:r>
+        <w:rPr>
+          <w:rFonts w:eastAsiaTheme="minorEastAsia"/>
+        </w:rPr>
+        <w:t xml:space="preserve">If one test does not reject </w:t>
+      </w:r>
+      <m:oMath>
+        <m:sSub>
+          <m:sSubPr>
+            <m:ctrlPr>
+              <w:rPr>
+                <w:rFonts w:ascii="Cambria Math" w:eastAsiaTheme="minorEastAsia" w:hAnsi="Cambria Math"/>
+                <w:i/>
+              </w:rPr>
+            </m:ctrlPr>
+          </m:sSubPr>
+          <m:e>
+            <m:r>
+              <w:rPr>
+                <w:rFonts w:ascii="Cambria Math" w:eastAsiaTheme="minorEastAsia" w:hAnsi="Cambria Math"/>
+              </w:rPr>
+              <m:t>H</m:t>
+            </m:r>
+          </m:e>
+          <m:sub>
+            <m:r>
+              <w:rPr>
+                <w:rFonts w:ascii="Cambria Math" w:eastAsiaTheme="minorEastAsia" w:hAnsi="Cambria Math"/>
+              </w:rPr>
+              <m:t>0</m:t>
+            </m:r>
+          </m:sub>
+        </m:sSub>
+      </m:oMath>
+      <w:r>
+        <w:rPr>
+          <w:rFonts w:eastAsiaTheme="minorEastAsia"/>
+        </w:rPr>
+        <w:t>, then so will the other.</w:t>
+      </w:r>
+    </w:p>
+    <w:p>
+      <w:pPr>
+        <w:rPr>
+          <w:rFonts w:eastAsiaTheme="minorEastAsia"/>
+        </w:rPr>
+      </w:pPr>
+      <w:r>
+        <w:t xml:space="preserve">The natural question then is … when should we use the </w:t>
+      </w:r>
+      <m:oMath>
+        <m:r>
+          <w:rPr>
+            <w:rFonts w:ascii="Cambria Math" w:eastAsiaTheme="minorEastAsia" w:hAnsi="Cambria Math"/>
+          </w:rPr>
+          <m:t>F</m:t>
+        </m:r>
+      </m:oMath>
+      <w:r>
+        <w:rPr>
+          <w:rFonts w:eastAsiaTheme="minorEastAsia"/>
+        </w:rPr>
+        <w:t xml:space="preserve">-test and when should we use the </w:t>
+      </w:r>
+      <m:oMath>
+        <m:r>
+          <w:rPr>
+            <w:rFonts w:ascii="Cambria Math" w:eastAsiaTheme="minorEastAsia" w:hAnsi="Cambria Math"/>
+          </w:rPr>
+          <m:t>t</m:t>
+        </m:r>
+      </m:oMath>
+      <w:r>
+        <w:rPr>
+          <w:rFonts w:eastAsiaTheme="minorEastAsia"/>
+        </w:rPr>
+        <w:t>-test?</w:t>
+      </w:r>
+    </w:p>
+    <w:p>
+      <w:pPr>
+        <w:pStyle w:val="ListParagraph"/>
+        <w:numPr>
+          <w:ilvl w:val="0"/>
+          <w:numId w:val="33"/>
+        </w:numPr>
+        <w:spacing w:after="200" w:line="276" w:lineRule="auto"/>
+      </w:pPr>
+      <w:r>
+        <w:t xml:space="preserve">The </w:t>
+      </w:r>
+      <m:oMath>
+        <m:r>
+          <w:rPr>
+            <w:rFonts w:ascii="Cambria Math" w:eastAsiaTheme="minorEastAsia" w:hAnsi="Cambria Math"/>
+          </w:rPr>
+          <m:t>F</m:t>
+        </m:r>
+      </m:oMath>
+      <w:r>
+        <w:rPr>
+          <w:rFonts w:eastAsiaTheme="minorEastAsia"/>
+        </w:rPr>
+        <w:t xml:space="preserve">-test is only appropriate for testing that the slope differs from 0 </w:t>
+      </w:r>
+      <m:oMath>
+        <m:d>
+          <m:dPr>
+            <m:ctrlPr>
+              <w:rPr>
+                <w:rFonts w:ascii="Cambria Math" w:eastAsiaTheme="minorEastAsia" w:hAnsi="Cambria Math"/>
+                <w:i/>
+              </w:rPr>
+            </m:ctrlPr>
+          </m:dPr>
+          <m:e>
+            <m:sSub>
+              <m:sSubPr>
+                <m:ctrlPr>
+                  <w:rPr>
+                    <w:rFonts w:ascii="Cambria Math" w:eastAsiaTheme="minorEastAsia" w:hAnsi="Cambria Math"/>
+                    <w:i/>
+                  </w:rPr>
+                </m:ctrlPr>
+              </m:sSubPr>
+              <m:e>
+                <m:r>
+                  <w:rPr>
+                    <w:rFonts w:ascii="Cambria Math" w:eastAsiaTheme="minorEastAsia" w:hAnsi="Cambria Math"/>
+                  </w:rPr>
+                  <m:t>β</m:t>
+                </m:r>
+              </m:e>
+              <m:sub>
+                <m:r>
+                  <w:rPr>
+                    <w:rFonts w:ascii="Cambria Math" w:eastAsiaTheme="minorEastAsia" w:hAnsi="Cambria Math"/>
+                  </w:rPr>
+                  <m:t>1</m:t>
+                </m:r>
+              </m:sub>
+            </m:sSub>
+            <m:r>
+              <w:rPr>
+                <w:rFonts w:ascii="Cambria Math" w:eastAsiaTheme="minorEastAsia" w:hAnsi="Cambria Math"/>
+              </w:rPr>
+              <m:t>≠0</m:t>
+            </m:r>
+          </m:e>
+        </m:d>
+      </m:oMath>
+      <w:r>
+        <w:rPr>
+          <w:rFonts w:eastAsiaTheme="minorEastAsia"/>
+        </w:rPr>
+        <w:t>.</w:t>
+      </w:r>
+    </w:p>
+    <w:p>
+      <w:pPr>
+        <w:pStyle w:val="ListParagraph"/>
+        <w:numPr>
+          <w:ilvl w:val="0"/>
+          <w:numId w:val="33"/>
+        </w:numPr>
+        <w:spacing w:after="200" w:line="276" w:lineRule="auto"/>
+      </w:pPr>
+      <w:r>
+        <w:rPr>
+          <w:rFonts w:eastAsiaTheme="minorEastAsia"/>
+        </w:rPr>
+        <w:t xml:space="preserve">Use the </w:t>
+      </w:r>
+      <m:oMath>
+        <m:r>
+          <w:rPr>
+            <w:rFonts w:ascii="Cambria Math" w:eastAsiaTheme="minorEastAsia" w:hAnsi="Cambria Math"/>
+          </w:rPr>
+          <m:t>t</m:t>
+        </m:r>
+      </m:oMath>
+      <w:r>
+        <w:rPr>
+          <w:rFonts w:eastAsiaTheme="minorEastAsia"/>
+        </w:rPr>
+        <w:t xml:space="preserve">-test to test that the slope is positive </w:t>
+      </w:r>
+      <m:oMath>
+        <m:d>
+          <m:dPr>
+            <m:ctrlPr>
+              <w:rPr>
+                <w:rFonts w:ascii="Cambria Math" w:eastAsiaTheme="minorEastAsia" w:hAnsi="Cambria Math"/>
+                <w:i/>
+              </w:rPr>
+            </m:ctrlPr>
+          </m:dPr>
+          <m:e>
+            <m:sSub>
+              <m:sSubPr>
+                <m:ctrlPr>
+                  <w:rPr>
+                    <w:rFonts w:ascii="Cambria Math" w:eastAsiaTheme="minorEastAsia" w:hAnsi="Cambria Math"/>
+                    <w:i/>
+                  </w:rPr>
+                </m:ctrlPr>
+              </m:sSubPr>
+              <m:e>
+                <m:r>
+                  <w:rPr>
+                    <w:rFonts w:ascii="Cambria Math" w:eastAsiaTheme="minorEastAsia" w:hAnsi="Cambria Math"/>
+                  </w:rPr>
+                  <m:t>β</m:t>
+                </m:r>
+              </m:e>
+              <m:sub>
+                <m:r>
+                  <w:rPr>
+                    <w:rFonts w:ascii="Cambria Math" w:eastAsiaTheme="minorEastAsia" w:hAnsi="Cambria Math"/>
+                  </w:rPr>
+                  <m:t>1</m:t>
+                </m:r>
+              </m:sub>
+            </m:sSub>
+            <m:r>
+              <w:rPr>
+                <w:rFonts w:ascii="Cambria Math" w:eastAsiaTheme="minorEastAsia" w:hAnsi="Cambria Math"/>
+              </w:rPr>
+              <m:t>&gt;0</m:t>
+            </m:r>
+          </m:e>
+        </m:d>
+      </m:oMath>
+      <w:r>
+        <w:rPr>
+          <w:rFonts w:eastAsiaTheme="minorEastAsia"/>
+        </w:rPr>
+        <w:t xml:space="preserve"> or negative </w:t>
+      </w:r>
+      <m:oMath>
+        <m:d>
+          <m:dPr>
+            <m:ctrlPr>
+              <w:rPr>
+                <w:rFonts w:ascii="Cambria Math" w:eastAsiaTheme="minorEastAsia" w:hAnsi="Cambria Math"/>
+                <w:i/>
+              </w:rPr>
+            </m:ctrlPr>
+          </m:dPr>
+          <m:e>
+            <m:sSub>
+              <m:sSubPr>
+                <m:ctrlPr>
+                  <w:rPr>
+                    <w:rFonts w:ascii="Cambria Math" w:eastAsiaTheme="minorEastAsia" w:hAnsi="Cambria Math"/>
+                    <w:i/>
+                  </w:rPr>
+                </m:ctrlPr>
+              </m:sSubPr>
+              <m:e>
+                <m:r>
+                  <w:rPr>
+                    <w:rFonts w:ascii="Cambria Math" w:eastAsiaTheme="minorEastAsia" w:hAnsi="Cambria Math"/>
+                  </w:rPr>
+                  <m:t>β</m:t>
+                </m:r>
+              </m:e>
+              <m:sub>
+                <m:r>
+                  <w:rPr>
+                    <w:rFonts w:ascii="Cambria Math" w:eastAsiaTheme="minorEastAsia" w:hAnsi="Cambria Math"/>
+                  </w:rPr>
+                  <m:t>1</m:t>
+                </m:r>
+              </m:sub>
+            </m:sSub>
+            <m:r>
+              <w:rPr>
+                <w:rFonts w:ascii="Cambria Math" w:eastAsiaTheme="minorEastAsia" w:hAnsi="Cambria Math"/>
+              </w:rPr>
+              <m:t>&lt;0</m:t>
+            </m:r>
+          </m:e>
+        </m:d>
+      </m:oMath>
+      <w:r>
+        <w:rPr>
+          <w:rFonts w:eastAsiaTheme="minorEastAsia"/>
+        </w:rPr>
+        <w:t xml:space="preserve">. Remember, though, that you will have to divide the </w:t>
+      </w:r>
+      <m:oMath>
+        <m:r>
+          <w:rPr>
+            <w:rFonts w:ascii="Cambria Math" w:eastAsiaTheme="minorEastAsia" w:hAnsi="Cambria Math"/>
+          </w:rPr>
+          <m:t>P</m:t>
+        </m:r>
+      </m:oMath>
+      <w:r>
+        <w:rPr>
+          <w:rFonts w:eastAsiaTheme="minorEastAsia"/>
+        </w:rPr>
+        <w:t xml:space="preserve">-value that Minitab reports by 2 to get the appropriate </w:t>
+      </w:r>
+      <m:oMath>
+        <m:r>
+          <w:rPr>
+            <w:rFonts w:ascii="Cambria Math" w:hAnsi="Cambria Math"/>
+          </w:rPr>
+          <m:t>P</m:t>
+        </m:r>
+      </m:oMath>
+      <w:r>
+        <w:rPr>
+          <w:rFonts w:eastAsiaTheme="minorEastAsia"/>
+        </w:rPr>
+        <w:t>-value.</w:t>
+      </w:r>
+    </w:p>
+    <w:p>
+      <w:pPr>
+        <w:rPr>
+          <w:rFonts w:eastAsiaTheme="minorEastAsia"/>
+        </w:rPr>
+      </w:pPr>
+      <w:r>
+        <w:t xml:space="preserve">The </w:t>
+      </w:r>
+      <m:oMath>
+        <m:r>
+          <w:rPr>
+            <w:rFonts w:ascii="Cambria Math" w:hAnsi="Cambria Math"/>
+          </w:rPr>
+          <m:t>F</m:t>
+        </m:r>
+      </m:oMath>
+      <w:r>
+        <w:rPr>
+          <w:rFonts w:eastAsiaTheme="minorEastAsia"/>
+        </w:rPr>
+        <w:t>-test is more useful for the multiple regression model when we want to test that more than one slope parameter is 0. We’ll learn more about this later in the course!</w:t>
+      </w:r>
+    </w:p>
+    <w:p>
+      <w:pPr>
+        <w:pStyle w:val="Heading1"/>
+        <w:rPr>
+          <w:rFonts w:eastAsiaTheme="minorEastAsia"/>
+        </w:rPr>
+      </w:pPr>
+      <w:r>
+        <w:rPr>
+          <w:rFonts w:eastAsiaTheme="minorEastAsia"/>
+        </w:rPr>
+        <w:t>Equivalent Linear Relationship Tests</w:t>
+      </w:r>
+    </w:p>
+    <w:p>
+      <w:pPr>
+        <w:rPr>
+          <w:rFonts w:eastAsiaTheme="minorEastAsia"/>
+        </w:rPr>
+      </w:pPr>
+      <w:r>
+        <w:rPr>
+          <w:rFonts w:eastAsiaTheme="minorEastAsia"/>
+        </w:rPr>
+        <w:t xml:space="preserve">It should be noted that the three hypothesis tests we have learned for testing the existence of a linear relationship – the </w:t>
+      </w:r>
+      <m:oMath>
+        <m:r>
+          <w:rPr>
+            <w:rFonts w:ascii="Cambria Math" w:hAnsi="Cambria Math"/>
+          </w:rPr>
+          <m:t>t</m:t>
+        </m:r>
+      </m:oMath>
+      <w:r>
+        <w:rPr>
+          <w:rFonts w:eastAsiaTheme="minorEastAsia"/>
+        </w:rPr>
+        <w:t xml:space="preserve">-test for </w:t>
+      </w:r>
+      <m:oMath>
+        <m:sSub>
+          <m:sSubPr>
+            <m:ctrlPr>
+              <w:rPr>
+                <w:rFonts w:ascii="Cambria Math" w:eastAsiaTheme="minorEastAsia" w:hAnsi="Cambria Math"/>
+                <w:i/>
+              </w:rPr>
+            </m:ctrlPr>
+          </m:sSubPr>
+          <m:e>
+            <m:r>
+              <w:rPr>
+                <w:rFonts w:ascii="Cambria Math" w:eastAsiaTheme="minorEastAsia" w:hAnsi="Cambria Math"/>
+              </w:rPr>
+              <m:t>H</m:t>
+            </m:r>
+          </m:e>
+          <m:sub>
+            <m:r>
+              <w:rPr>
+                <w:rFonts w:ascii="Cambria Math" w:eastAsiaTheme="minorEastAsia" w:hAnsi="Cambria Math"/>
+              </w:rPr>
+              <m:t>0</m:t>
+            </m:r>
+          </m:sub>
+        </m:sSub>
+        <m:r>
+          <w:rPr>
+            <w:rFonts w:ascii="Cambria Math" w:eastAsiaTheme="minorEastAsia" w:hAnsi="Cambria Math"/>
+          </w:rPr>
+          <m:t>:</m:t>
+        </m:r>
+        <m:sSub>
+          <m:sSubPr>
+            <m:ctrlPr>
+              <w:rPr>
+                <w:rFonts w:ascii="Cambria Math" w:eastAsiaTheme="minorEastAsia" w:hAnsi="Cambria Math"/>
+                <w:i/>
+              </w:rPr>
+            </m:ctrlPr>
+          </m:sSubPr>
+          <m:e>
+            <m:r>
+              <w:rPr>
+                <w:rFonts w:ascii="Cambria Math" w:eastAsiaTheme="minorEastAsia" w:hAnsi="Cambria Math"/>
+              </w:rPr>
+              <m:t>β</m:t>
+            </m:r>
+          </m:e>
+          <m:sub>
+            <m:r>
+              <w:rPr>
+                <w:rFonts w:ascii="Cambria Math" w:eastAsiaTheme="minorEastAsia" w:hAnsi="Cambria Math"/>
+              </w:rPr>
+              <m:t>1</m:t>
+            </m:r>
+          </m:sub>
+        </m:sSub>
+        <m:r>
+          <w:rPr>
+            <w:rFonts w:ascii="Cambria Math" w:eastAsiaTheme="minorEastAsia" w:hAnsi="Cambria Math"/>
+          </w:rPr>
+          <m:t>=0</m:t>
+        </m:r>
+      </m:oMath>
+      <w:r>
+        <w:rPr>
+          <w:rFonts w:eastAsiaTheme="minorEastAsia"/>
+        </w:rPr>
+        <w:t xml:space="preserve">, the ANOVA </w:t>
+      </w:r>
+      <m:oMath>
+        <m:r>
+          <w:rPr>
+            <w:rFonts w:ascii="Cambria Math" w:eastAsiaTheme="minorEastAsia" w:hAnsi="Cambria Math"/>
+          </w:rPr>
+          <m:t>F</m:t>
+        </m:r>
+      </m:oMath>
+      <w:r>
+        <w:rPr>
+          <w:rFonts w:eastAsiaTheme="minorEastAsia"/>
+        </w:rPr>
+        <w:t xml:space="preserve">-test for </w:t>
+      </w:r>
+      <m:oMath>
+        <m:sSub>
+          <m:sSubPr>
+            <m:ctrlPr>
+              <w:rPr>
+                <w:rFonts w:ascii="Cambria Math" w:eastAsiaTheme="minorEastAsia" w:hAnsi="Cambria Math"/>
+                <w:i/>
+              </w:rPr>
+            </m:ctrlPr>
+          </m:sSubPr>
+          <m:e>
+            <m:r>
+              <w:rPr>
+                <w:rFonts w:ascii="Cambria Math" w:eastAsiaTheme="minorEastAsia" w:hAnsi="Cambria Math"/>
+              </w:rPr>
+              <m:t>H</m:t>
+            </m:r>
+          </m:e>
+          <m:sub>
+            <m:r>
+              <w:rPr>
+                <w:rFonts w:ascii="Cambria Math" w:eastAsiaTheme="minorEastAsia" w:hAnsi="Cambria Math"/>
+              </w:rPr>
+              <m:t>0</m:t>
+            </m:r>
+          </m:sub>
+        </m:sSub>
+        <m:r>
+          <w:rPr>
+            <w:rFonts w:ascii="Cambria Math" w:eastAsiaTheme="minorEastAsia" w:hAnsi="Cambria Math"/>
+          </w:rPr>
+          <m:t>:</m:t>
+        </m:r>
+        <m:sSub>
+          <m:sSubPr>
+            <m:ctrlPr>
+              <w:rPr>
+                <w:rFonts w:ascii="Cambria Math" w:eastAsiaTheme="minorEastAsia" w:hAnsi="Cambria Math"/>
+                <w:i/>
+              </w:rPr>
+            </m:ctrlPr>
+          </m:sSubPr>
+          <m:e>
+            <m:r>
+              <w:rPr>
+                <w:rFonts w:ascii="Cambria Math" w:eastAsiaTheme="minorEastAsia" w:hAnsi="Cambria Math"/>
+              </w:rPr>
+              <m:t>β</m:t>
+            </m:r>
+          </m:e>
+          <m:sub>
+            <m:r>
+              <w:rPr>
+                <w:rFonts w:ascii="Cambria Math" w:eastAsiaTheme="minorEastAsia" w:hAnsi="Cambria Math"/>
+              </w:rPr>
+              <m:t>1</m:t>
+            </m:r>
+          </m:sub>
+        </m:sSub>
+        <m:r>
+          <w:rPr>
+            <w:rFonts w:ascii="Cambria Math" w:eastAsiaTheme="minorEastAsia" w:hAnsi="Cambria Math"/>
+          </w:rPr>
+          <m:t>=0</m:t>
+        </m:r>
+      </m:oMath>
+      <w:r>
+        <w:rPr>
+          <w:rFonts w:eastAsiaTheme="minorEastAsia"/>
+        </w:rPr>
+        <w:t xml:space="preserve">, and the </w:t>
+      </w:r>
+      <m:oMath>
+        <m:r>
+          <w:rPr>
+            <w:rFonts w:ascii="Cambria Math" w:eastAsiaTheme="minorEastAsia" w:hAnsi="Cambria Math"/>
+          </w:rPr>
+          <m:t>t</m:t>
+        </m:r>
+      </m:oMath>
+      <w:r>
+        <w:rPr>
+          <w:rFonts w:eastAsiaTheme="minorEastAsia"/>
+        </w:rPr>
+        <w:t xml:space="preserve">-test for </w:t>
+      </w:r>
+      <m:oMath>
+        <m:sSub>
+          <m:sSubPr>
+            <m:ctrlPr>
+              <w:rPr>
+                <w:rFonts w:ascii="Cambria Math" w:eastAsiaTheme="minorEastAsia" w:hAnsi="Cambria Math"/>
+                <w:i/>
+              </w:rPr>
+            </m:ctrlPr>
+          </m:sSubPr>
+          <m:e>
+            <m:r>
+              <w:rPr>
+                <w:rFonts w:ascii="Cambria Math" w:eastAsiaTheme="minorEastAsia" w:hAnsi="Cambria Math"/>
+              </w:rPr>
+              <m:t>H</m:t>
+            </m:r>
+          </m:e>
+          <m:sub>
+            <m:r>
+              <w:rPr>
+                <w:rFonts w:ascii="Cambria Math" w:eastAsiaTheme="minorEastAsia" w:hAnsi="Cambria Math"/>
+              </w:rPr>
+              <m:t>0</m:t>
+            </m:r>
+          </m:sub>
+        </m:sSub>
+        <m:r>
+          <w:rPr>
+            <w:rFonts w:ascii="Cambria Math" w:eastAsiaTheme="minorEastAsia" w:hAnsi="Cambria Math"/>
+          </w:rPr>
           <m:t>:ρ=0</m:t>
         </m:r>
       </m:oMath>
@@ -20902,7 +22871,14 @@
         <w:rPr>
           <w:rFonts w:eastAsiaTheme="minorEastAsia"/>
         </w:rPr>
-        <w:t xml:space="preserve"> – will always yield the same results. For example, when evaluating whether or not a linear relationship exists between a husband’s age and his wife’s age, if we treat husband’s age (“HAge”) as the response and wife’s age (“Wage”) as the predictor, each test yields a </w:t>
+        <w:t xml:space="preserve"> – will always yield the same results. For example, when evaluating whether or not a linear relationship </w:t>
+      </w:r>
+      <w:r>
+        <w:rPr>
+          <w:rFonts w:eastAsiaTheme="minorEastAsia"/>
+        </w:rPr>
+        <w:lastRenderedPageBreak/>
+        <w:t xml:space="preserve">exists between a husband’s age and his wife’s age, if we treat husband’s age (“HAge”) as the response and wife’s age (“Wage”) as the predictor, each test yields a </w:t>
       </w:r>
       <m:oMath>
         <m:r>
@@ -20924,7 +22900,7 @@
         </w:rPr>
         <w:t>0.001 (</w:t>
       </w:r>
-      <w:hyperlink r:id="rId25" w:history="1">
+      <w:hyperlink r:id="rId33" w:history="1">
         <w:r>
           <w:rPr>
             <w:rStyle w:val="Hyperlink"/>
@@ -20969,7 +22945,7 @@
                     </pic:cNvPicPr>
                   </pic:nvPicPr>
                   <pic:blipFill>
-                    <a:blip r:embed="rId26">
+                    <a:blip r:embed="rId34">
                       <a:extLst>
                         <a:ext uri="{28A0092B-C50C-407E-A947-70E740481C1C}">
                           <a14:useLocalDpi xmlns:a14="http://schemas.microsoft.com/office/drawing/2010/main" val="0"/>
@@ -21057,7 +23033,7 @@
                     </pic:cNvPicPr>
                   </pic:nvPicPr>
                   <pic:blipFill>
-                    <a:blip r:embed="rId27">
+                    <a:blip r:embed="rId35">
                       <a:extLst>
                         <a:ext uri="{28A0092B-C50C-407E-A947-70E740481C1C}">
                           <a14:useLocalDpi xmlns:a14="http://schemas.microsoft.com/office/drawing/2010/main" val="0"/>
@@ -21099,7 +23075,6 @@
         <w:rPr>
           <w:rFonts w:eastAsiaTheme="minorEastAsia"/>
         </w:rPr>
-        <w:lastRenderedPageBreak/>
         <w:t xml:space="preserve">Technically, then, it doesn’t matter what test you use to obtain the </w:t>
       </w:r>
       <m:oMath>
@@ -21502,7 +23477,14 @@
         <w:rPr>
           <w:rFonts w:eastAsiaTheme="minorEastAsia"/>
         </w:rPr>
-        <w:t xml:space="preserve"> value in the data set is unique, then the lack of fit test can’t be conducted on the data set. Even when we do have replicates, we typically need quite a few for the test to have any power. As such, this test generally only applies to specific types of data sets with plenty of replicates.</w:t>
+        <w:t xml:space="preserve"> value in the data set is unique, then the lack of fit test can’t be conducted on the data set. Even when </w:t>
+      </w:r>
+      <w:r>
+        <w:rPr>
+          <w:rFonts w:eastAsiaTheme="minorEastAsia"/>
+        </w:rPr>
+        <w:lastRenderedPageBreak/>
+        <w:t>we do have replicates, we typically need quite a few for the test to have any power. As such, this test generally only applies to specific types of data sets with plenty of replicates.</w:t>
       </w:r>
     </w:p>
     <w:p>
@@ -21545,7 +23527,7 @@
         </w:rPr>
         <w:t>) (</w:t>
       </w:r>
-      <w:hyperlink r:id="rId28" w:history="1">
+      <w:hyperlink r:id="rId36" w:history="1">
         <w:commentRangeStart w:id="0"/>
         <w:r>
           <w:rPr>
@@ -21568,90 +23550,6 @@
         </w:rPr>
         <w:t>). Suppose the trend in the data looks curved, but we fit a line through the data nonetheless:</w:t>
       </w:r>
-    </w:p>
-    <w:p>
-      <w:pPr>
-        <w:rPr>
-          <w:rFonts w:eastAsiaTheme="minorEastAsia"/>
-        </w:rPr>
-      </w:pPr>
-    </w:p>
-    <w:p>
-      <w:pPr>
-        <w:rPr>
-          <w:rFonts w:eastAsiaTheme="minorEastAsia"/>
-        </w:rPr>
-      </w:pPr>
-    </w:p>
-    <w:p>
-      <w:pPr>
-        <w:rPr>
-          <w:rFonts w:eastAsiaTheme="minorEastAsia"/>
-        </w:rPr>
-      </w:pPr>
-    </w:p>
-    <w:p>
-      <w:pPr>
-        <w:rPr>
-          <w:rFonts w:eastAsiaTheme="minorEastAsia"/>
-        </w:rPr>
-      </w:pPr>
-    </w:p>
-    <w:p>
-      <w:pPr>
-        <w:rPr>
-          <w:rFonts w:eastAsiaTheme="minorEastAsia"/>
-        </w:rPr>
-      </w:pPr>
-    </w:p>
-    <w:p>
-      <w:pPr>
-        <w:rPr>
-          <w:rFonts w:eastAsiaTheme="minorEastAsia"/>
-        </w:rPr>
-      </w:pPr>
-    </w:p>
-    <w:p>
-      <w:pPr>
-        <w:rPr>
-          <w:rFonts w:eastAsiaTheme="minorEastAsia"/>
-        </w:rPr>
-      </w:pPr>
-    </w:p>
-    <w:p>
-      <w:pPr>
-        <w:rPr>
-          <w:rFonts w:eastAsiaTheme="minorEastAsia"/>
-        </w:rPr>
-      </w:pPr>
-    </w:p>
-    <w:p>
-      <w:pPr>
-        <w:rPr>
-          <w:rFonts w:eastAsiaTheme="minorEastAsia"/>
-        </w:rPr>
-      </w:pPr>
-    </w:p>
-    <w:p>
-      <w:pPr>
-        <w:rPr>
-          <w:rFonts w:eastAsiaTheme="minorEastAsia"/>
-        </w:rPr>
-      </w:pPr>
-    </w:p>
-    <w:p>
-      <w:pPr>
-        <w:rPr>
-          <w:rFonts w:eastAsiaTheme="minorEastAsia"/>
-        </w:rPr>
-      </w:pPr>
-    </w:p>
-    <w:p>
-      <w:pPr>
-        <w:rPr>
-          <w:rFonts w:eastAsiaTheme="minorEastAsia"/>
-        </w:rPr>
-      </w:pPr>
     </w:p>
     <w:p>
       <w:pPr>
@@ -21708,7 +23606,7 @@
                           <pic:cNvPicPr/>
                         </pic:nvPicPr>
                         <pic:blipFill>
-                          <a:blip r:embed="rId31"/>
+                          <a:blip r:embed="rId39"/>
                           <a:stretch>
                             <a:fillRect/>
                           </a:stretch>
@@ -21774,7 +23672,7 @@
                           <pic:cNvPicPr/>
                         </pic:nvPicPr>
                         <pic:blipFill>
-                          <a:blip r:embed="rId32"/>
+                          <a:blip r:embed="rId40"/>
                           <a:stretch>
                             <a:fillRect/>
                           </a:stretch>
@@ -21842,7 +23740,7 @@
                           <pic:cNvPicPr/>
                         </pic:nvPicPr>
                         <pic:blipFill>
-                          <a:blip r:embed="rId33"/>
+                          <a:blip r:embed="rId41"/>
                           <a:stretch>
                             <a:fillRect/>
                           </a:stretch>
@@ -21908,7 +23806,7 @@
                           <pic:cNvPicPr/>
                         </pic:nvPicPr>
                         <pic:blipFill>
-                          <a:blip r:embed="rId34"/>
+                          <a:blip r:embed="rId42"/>
                           <a:stretch>
                             <a:fillRect/>
                           </a:stretch>
@@ -21976,7 +23874,7 @@
                           <pic:cNvPicPr/>
                         </pic:nvPicPr>
                         <pic:blipFill>
-                          <a:blip r:embed="rId35"/>
+                          <a:blip r:embed="rId43"/>
                           <a:stretch>
                             <a:fillRect/>
                           </a:stretch>
@@ -22042,7 +23940,7 @@
                           <pic:cNvPicPr/>
                         </pic:nvPicPr>
                         <pic:blipFill>
-                          <a:blip r:embed="rId36"/>
+                          <a:blip r:embed="rId44"/>
                           <a:stretch>
                             <a:fillRect/>
                           </a:stretch>
@@ -22087,6 +23985,7 @@
         </w:rPr>
       </w:pPr>
       <w:r>
+        <w:lastRenderedPageBreak/>
         <w:t xml:space="preserve">Look at the above graphs for specific </w:t>
       </w:r>
       <m:oMath>
@@ -22553,7 +24452,6 @@
         </w:rPr>
       </w:pPr>
       <w:r>
-        <w:lastRenderedPageBreak/>
         <w:t xml:space="preserve">You should now understand the notation that corresponds with the other </w:t>
       </w:r>
       <m:oMath>
@@ -24383,7 +26281,7 @@
                           </pic:cNvPicPr>
                         </pic:nvPicPr>
                         <pic:blipFill>
-                          <a:blip r:embed="rId37">
+                          <a:blip r:embed="rId45">
                             <a:extLst>
                               <a:ext uri="{28A0092B-C50C-407E-A947-70E740481C1C}">
                                 <a14:useLocalDpi xmlns:a14="http://schemas.microsoft.com/office/drawing/2010/main" val="0"/>
@@ -25109,6 +27007,29 @@
         <w:t>) instead looks like this:</w:t>
       </w:r>
     </w:p>
+    <w:p>
+      <w:pPr>
+        <w:rPr>
+          <w:rFonts w:eastAsiaTheme="minorEastAsia"/>
+        </w:rPr>
+      </w:pPr>
+    </w:p>
+    <w:p>
+      <w:pPr>
+        <w:rPr>
+          <w:rFonts w:eastAsiaTheme="minorEastAsia"/>
+        </w:rPr>
+      </w:pPr>
+    </w:p>
+    <w:p>
+      <w:pPr>
+        <w:rPr>
+          <w:rFonts w:eastAsiaTheme="minorEastAsia"/>
+        </w:rPr>
+      </w:pPr>
+      <w:bookmarkStart w:id="1" w:name="_GoBack"/>
+      <w:bookmarkEnd w:id="1"/>
+    </w:p>
     <w:tbl>
       <w:tblPr>
         <w:tblStyle w:val="TableGrid"/>
@@ -25159,7 +27080,7 @@
                           </pic:cNvPicPr>
                         </pic:nvPicPr>
                         <pic:blipFill>
-                          <a:blip r:embed="rId38">
+                          <a:blip r:embed="rId46">
                             <a:extLst>
                               <a:ext uri="{28A0092B-C50C-407E-A947-70E740481C1C}">
                                 <a14:useLocalDpi xmlns:a14="http://schemas.microsoft.com/office/drawing/2010/main" val="0"/>
@@ -25785,7 +27706,6 @@
         <w:rPr>
           <w:rFonts w:eastAsiaTheme="minorEastAsia"/>
         </w:rPr>
-        <w:lastRenderedPageBreak/>
         <w:t>In this case, as we would expect based on the plot, very little of the total error (</w:t>
       </w:r>
       <m:oMath>
@@ -26330,7 +28250,7 @@
                           <pic:cNvPicPr/>
                         </pic:nvPicPr>
                         <pic:blipFill>
-                          <a:blip r:embed="rId39"/>
+                          <a:blip r:embed="rId47"/>
                           <a:stretch>
                             <a:fillRect/>
                           </a:stretch>
@@ -26396,7 +28316,7 @@
                           <pic:cNvPicPr/>
                         </pic:nvPicPr>
                         <pic:blipFill>
-                          <a:blip r:embed="rId40"/>
+                          <a:blip r:embed="rId48"/>
                           <a:stretch>
                             <a:fillRect/>
                           </a:stretch>
@@ -26462,7 +28382,7 @@
                           <pic:cNvPicPr/>
                         </pic:nvPicPr>
                         <pic:blipFill>
-                          <a:blip r:embed="rId41"/>
+                          <a:blip r:embed="rId49"/>
                           <a:stretch>
                             <a:fillRect/>
                           </a:stretch>
@@ -26510,6 +28430,7 @@
         <w:rPr>
           <w:rFonts w:eastAsiaTheme="minorEastAsia"/>
         </w:rPr>
+        <w:lastRenderedPageBreak/>
         <w:t>Although the derivation isn’t as simple as it seems, the decomposition holds for the sum of the squared distances as well (</w:t>
       </w:r>
       <m:oMath>
@@ -26556,7 +28477,7 @@
                     </pic:cNvPicPr>
                   </pic:nvPicPr>
                   <pic:blipFill>
-                    <a:blip r:embed="rId42">
+                    <a:blip r:embed="rId50">
                       <a:extLst>
                         <a:ext uri="{28A0092B-C50C-407E-A947-70E740481C1C}">
                           <a14:useLocalDpi xmlns:a14="http://schemas.microsoft.com/office/drawing/2010/main" val="0"/>
@@ -26662,7 +28583,6 @@
         <w:rPr>
           <w:rFonts w:eastAsiaTheme="minorEastAsia"/>
         </w:rPr>
-        <w:lastRenderedPageBreak/>
         <w:t xml:space="preserve">The degrees of freedom associated with </w:t>
       </w:r>
       <m:oMath>
@@ -27132,7 +29052,7 @@
         </w:rPr>
         <w:t>-test comes into play. Let’s return to the first checking account example, (</w:t>
       </w:r>
-      <w:hyperlink r:id="rId43" w:history="1">
+      <w:hyperlink r:id="rId51" w:history="1">
         <w:r>
           <w:rPr>
             <w:rStyle w:val="Hyperlink"/>
@@ -27177,7 +29097,7 @@
                     </pic:cNvPicPr>
                   </pic:nvPicPr>
                   <pic:blipFill>
-                    <a:blip r:embed="rId37">
+                    <a:blip r:embed="rId45">
                       <a:extLst>
                         <a:ext uri="{28A0092B-C50C-407E-A947-70E740481C1C}">
                           <a14:useLocalDpi xmlns:a14="http://schemas.microsoft.com/office/drawing/2010/main" val="0"/>
@@ -27219,6 +29139,7 @@
         <w:rPr>
           <w:rFonts w:eastAsiaTheme="minorEastAsia"/>
         </w:rPr>
+        <w:lastRenderedPageBreak/>
         <w:t xml:space="preserve">Jumping ahead to the punchline, here’s Minitab’s output for the lack of fit </w:t>
       </w:r>
       <m:oMath>
@@ -27265,7 +29186,7 @@
                     </pic:cNvPicPr>
                   </pic:nvPicPr>
                   <pic:blipFill>
-                    <a:blip r:embed="rId44">
+                    <a:blip r:embed="rId52">
                       <a:extLst>
                         <a:ext uri="{28A0092B-C50C-407E-A947-70E740481C1C}">
                           <a14:useLocalDpi xmlns:a14="http://schemas.microsoft.com/office/drawing/2010/main" val="0"/>
@@ -27444,7 +29365,6 @@
         <w:rPr>
           <w:rFonts w:eastAsiaTheme="minorEastAsia"/>
         </w:rPr>
-        <w:lastRenderedPageBreak/>
         <w:t>Just as is done for the sums of squares in the basic analysis of variance table, the lack of fit</w:t>
       </w:r>
       <w:r>
@@ -28010,7 +29930,7 @@
                     </pic:cNvPicPr>
                   </pic:nvPicPr>
                   <pic:blipFill>
-                    <a:blip r:embed="rId44">
+                    <a:blip r:embed="rId52">
                       <a:extLst>
                         <a:ext uri="{28A0092B-C50C-407E-A947-70E740481C1C}">
                           <a14:useLocalDpi xmlns:a14="http://schemas.microsoft.com/office/drawing/2010/main" val="0"/>
@@ -28311,6 +30231,7 @@
             <w:rPr>
               <w:rFonts w:ascii="Cambria Math" w:eastAsiaTheme="minorEastAsia" w:hAnsi="Cambria Math"/>
             </w:rPr>
+            <w:lastRenderedPageBreak/>
             <m:t>E</m:t>
           </m:r>
           <m:d>
@@ -29029,7 +30950,6 @@
         <w:rPr>
           <w:rFonts w:eastAsiaTheme="minorEastAsia"/>
         </w:rPr>
-        <w:lastRenderedPageBreak/>
         <w:t xml:space="preserve">If there is a linear relationship between </w:t>
       </w:r>
       <m:oMath>
@@ -30629,6 +32549,7 @@
               <w:rPr>
                 <w:rFonts w:eastAsiaTheme="minorEastAsia"/>
               </w:rPr>
+              <w:lastRenderedPageBreak/>
               <w:t>Residual Error</w:t>
             </w:r>
           </w:p>
@@ -32030,7 +33951,6 @@
         <w:rPr>
           <w:rFonts w:eastAsiaTheme="minorEastAsia"/>
         </w:rPr>
-        <w:lastRenderedPageBreak/>
         <w:t>In reality, we let statistical software, such as Minitab, determine the analysis of variance table for us.</w:t>
       </w:r>
     </w:p>
@@ -32400,7 +34320,7 @@
                     </pic:cNvPicPr>
                   </pic:nvPicPr>
                   <pic:blipFill>
-                    <a:blip r:embed="rId37">
+                    <a:blip r:embed="rId45">
                       <a:extLst>
                         <a:ext uri="{28A0092B-C50C-407E-A947-70E740481C1C}">
                           <a14:useLocalDpi xmlns:a14="http://schemas.microsoft.com/office/drawing/2010/main" val="0"/>
@@ -32456,6 +34376,7 @@
         <w:rPr>
           <w:noProof/>
         </w:rPr>
+        <w:lastRenderedPageBreak/>
         <w:drawing>
           <wp:inline distT="0" distB="0" distL="0" distR="0" wp14:anchorId="2C6D9FB0" wp14:editId="7C9F56A9">
             <wp:extent cx="3057525" cy="1155065"/>
@@ -32474,7 +34395,7 @@
                     </pic:cNvPicPr>
                   </pic:nvPicPr>
                   <pic:blipFill>
-                    <a:blip r:embed="rId44">
+                    <a:blip r:embed="rId52">
                       <a:extLst>
                         <a:ext uri="{28A0092B-C50C-407E-A947-70E740481C1C}">
                           <a14:useLocalDpi xmlns:a14="http://schemas.microsoft.com/office/drawing/2010/main" val="0"/>
@@ -32675,7 +34596,7 @@
         </w:rPr>
         <w:t xml:space="preserve"> observations on driver age and the maximum distance (feet) at which individuals can read a highway sign (</w:t>
       </w:r>
-      <w:hyperlink r:id="rId45" w:history="1">
+      <w:hyperlink r:id="rId53" w:history="1">
         <w:r>
           <w:rPr>
             <w:rStyle w:val="Hyperlink"/>
@@ -32714,7 +34635,6 @@
         <w:rPr>
           <w:rFonts w:eastAsiaTheme="minorEastAsia"/>
         </w:rPr>
-        <w:lastRenderedPageBreak/>
         <w:t>The plot below gives a scatterplot of the highway sign along with the least squares regression line.</w:t>
       </w:r>
     </w:p>
@@ -32747,7 +34667,7 @@
                     </pic:cNvPicPr>
                   </pic:nvPicPr>
                   <pic:blipFill>
-                    <a:blip r:embed="rId46">
+                    <a:blip r:embed="rId54">
                       <a:extLst>
                         <a:ext uri="{28A0092B-C50C-407E-A947-70E740481C1C}">
                           <a14:useLocalDpi xmlns:a14="http://schemas.microsoft.com/office/drawing/2010/main" val="0"/>
@@ -32821,7 +34741,7 @@
                     </pic:cNvPicPr>
                   </pic:nvPicPr>
                   <pic:blipFill>
-                    <a:blip r:embed="rId47">
+                    <a:blip r:embed="rId55">
                       <a:extLst>
                         <a:ext uri="{28A0092B-C50C-407E-A947-70E740481C1C}">
                           <a14:useLocalDpi xmlns:a14="http://schemas.microsoft.com/office/drawing/2010/main" val="0"/>
@@ -33684,7 +35604,6 @@
         <w:rPr>
           <w:rFonts w:eastAsiaTheme="minorEastAsia"/>
         </w:rPr>
-        <w:lastRenderedPageBreak/>
         <w:t xml:space="preserve">The decision rule at the 0.05 significance level is to reject the null hypothesis since our </w:t>
       </w:r>
       <m:oMath>
@@ -33990,7 +35909,7 @@
                     </pic:cNvPicPr>
                   </pic:nvPicPr>
                   <pic:blipFill>
-                    <a:blip r:embed="rId48">
+                    <a:blip r:embed="rId56">
                       <a:extLst>
                         <a:ext uri="{28A0092B-C50C-407E-A947-70E740481C1C}">
                           <a14:useLocalDpi xmlns:a14="http://schemas.microsoft.com/office/drawing/2010/main" val="0"/>
@@ -34365,6 +36284,7 @@
         <w:rPr>
           <w:rFonts w:eastAsiaTheme="minorEastAsia"/>
         </w:rPr>
+        <w:lastRenderedPageBreak/>
         <w:t xml:space="preserve">The sample slope is </w:t>
       </w:r>
       <m:oMath>
@@ -35104,7 +37024,6 @@
         <w:rPr>
           <w:rFonts w:eastAsiaTheme="minorEastAsia"/>
         </w:rPr>
-        <w:lastRenderedPageBreak/>
         <w:t xml:space="preserve">Sample statistic </w:t>
       </w:r>
       <m:oMath>
@@ -35436,13 +37355,7 @@
               <w:rPr>
                 <w:rFonts w:ascii="Cambria Math" w:hAnsi="Cambria Math"/>
               </w:rPr>
-              <m:t>-</m:t>
-            </m:r>
-            <m:r>
-              <w:rPr>
-                <w:rFonts w:ascii="Cambria Math" w:hAnsi="Cambria Math"/>
-              </w:rPr>
-              <m:t>t</m:t>
+              <m:t>-t</m:t>
             </m:r>
           </m:e>
           <m:sup>
@@ -35476,13 +37389,7 @@
               <w:rPr>
                 <w:rFonts w:ascii="Cambria Math" w:hAnsi="Cambria Math"/>
               </w:rPr>
-              <m:t>+</m:t>
-            </m:r>
-            <m:r>
-              <w:rPr>
-                <w:rFonts w:ascii="Cambria Math" w:hAnsi="Cambria Math"/>
-              </w:rPr>
-              <m:t>t</m:t>
+              <m:t>+t</m:t>
             </m:r>
           </m:e>
           <m:sup>
@@ -35730,13 +37637,7 @@
           <w:rPr>
             <w:rFonts w:ascii="Cambria Math" w:eastAsiaTheme="minorEastAsia" w:hAnsi="Cambria Math"/>
           </w:rPr>
-          <m:t>-3.0068±</m:t>
-        </m:r>
-        <m:r>
-          <w:rPr>
-            <w:rFonts w:ascii="Cambria Math" w:eastAsiaTheme="minorEastAsia" w:hAnsi="Cambria Math"/>
-          </w:rPr>
-          <m:t>0.870</m:t>
+          <m:t>-3.0068±0.870</m:t>
         </m:r>
       </m:oMath>
       <w:r>
@@ -35763,13 +37664,7 @@
           <w:rPr>
             <w:rFonts w:ascii="Cambria Math" w:eastAsiaTheme="minorEastAsia" w:hAnsi="Cambria Math"/>
           </w:rPr>
-          <m:t>-3</m:t>
-        </m:r>
-        <m:r>
-          <w:rPr>
-            <w:rFonts w:ascii="Cambria Math" w:eastAsiaTheme="minorEastAsia" w:hAnsi="Cambria Math"/>
-          </w:rPr>
-          <m:t>.88</m:t>
+          <m:t>-3.88</m:t>
         </m:r>
       </m:oMath>
       <w:r>
@@ -35918,13 +37813,7 @@
               <w:rPr>
                 <w:rFonts w:ascii="Cambria Math" w:eastAsiaTheme="minorEastAsia" w:hAnsi="Cambria Math"/>
               </w:rPr>
-              <m:t>2.76</m:t>
-            </m:r>
-            <m:r>
-              <w:rPr>
-                <w:rFonts w:ascii="Cambria Math" w:eastAsiaTheme="minorEastAsia" w:hAnsi="Cambria Math"/>
-              </w:rPr>
-              <m:t>×0.4243</m:t>
+              <m:t>2.76×0.4243</m:t>
             </m:r>
           </m:e>
         </m:d>
@@ -35948,13 +37837,7 @@
           <w:rPr>
             <w:rFonts w:ascii="Cambria Math" w:eastAsiaTheme="minorEastAsia" w:hAnsi="Cambria Math"/>
           </w:rPr>
-          <m:t>-3.0068±</m:t>
-        </m:r>
-        <m:r>
-          <w:rPr>
-            <w:rFonts w:ascii="Cambria Math" w:eastAsiaTheme="minorEastAsia" w:hAnsi="Cambria Math"/>
-          </w:rPr>
-          <m:t>1.1711</m:t>
+          <m:t>-3.0068±1.1711</m:t>
         </m:r>
       </m:oMath>
       <w:r>
@@ -35981,31 +37864,7 @@
           <w:rPr>
             <w:rFonts w:ascii="Cambria Math" w:eastAsiaTheme="minorEastAsia" w:hAnsi="Cambria Math"/>
           </w:rPr>
-          <m:t>-</m:t>
-        </m:r>
-        <m:r>
-          <w:rPr>
-            <w:rFonts w:ascii="Cambria Math" w:eastAsiaTheme="minorEastAsia" w:hAnsi="Cambria Math"/>
-          </w:rPr>
-          <m:t>4</m:t>
-        </m:r>
-        <m:r>
-          <w:rPr>
-            <w:rFonts w:ascii="Cambria Math" w:eastAsiaTheme="minorEastAsia" w:hAnsi="Cambria Math"/>
-          </w:rPr>
-          <m:t>.</m:t>
-        </m:r>
-        <m:r>
-          <w:rPr>
-            <w:rFonts w:ascii="Cambria Math" w:eastAsiaTheme="minorEastAsia" w:hAnsi="Cambria Math"/>
-          </w:rPr>
-          <m:t>1</m:t>
-        </m:r>
-        <m:r>
-          <w:rPr>
-            <w:rFonts w:ascii="Cambria Math" w:eastAsiaTheme="minorEastAsia" w:hAnsi="Cambria Math"/>
-          </w:rPr>
-          <m:t>8</m:t>
+          <m:t>-4.18</m:t>
         </m:r>
       </m:oMath>
       <w:r>
@@ -36019,31 +37878,7 @@
           <w:rPr>
             <w:rFonts w:ascii="Cambria Math" w:eastAsiaTheme="minorEastAsia" w:hAnsi="Cambria Math"/>
           </w:rPr>
-          <m:t>-</m:t>
-        </m:r>
-        <m:r>
-          <w:rPr>
-            <w:rFonts w:ascii="Cambria Math" w:eastAsiaTheme="minorEastAsia" w:hAnsi="Cambria Math"/>
-          </w:rPr>
-          <m:t>1</m:t>
-        </m:r>
-        <m:r>
-          <w:rPr>
-            <w:rFonts w:ascii="Cambria Math" w:eastAsiaTheme="minorEastAsia" w:hAnsi="Cambria Math"/>
-          </w:rPr>
-          <m:t>.</m:t>
-        </m:r>
-        <m:r>
-          <w:rPr>
-            <w:rFonts w:ascii="Cambria Math" w:eastAsiaTheme="minorEastAsia" w:hAnsi="Cambria Math"/>
-          </w:rPr>
-          <m:t>8</m:t>
-        </m:r>
-        <m:r>
-          <w:rPr>
-            <w:rFonts w:ascii="Cambria Math" w:eastAsiaTheme="minorEastAsia" w:hAnsi="Cambria Math"/>
-          </w:rPr>
-          <m:t>4</m:t>
+          <m:t>-1.84</m:t>
         </m:r>
       </m:oMath>
       <w:r>
@@ -36055,6 +37890,7 @@
     </w:p>
     <w:p>
       <w:r>
+        <w:lastRenderedPageBreak/>
         <w:t>Interpretation: With 99% confidence, we can say the mean sign reading distance decreases somewhere between 1.81 and 4.18 feet per each one-year increase in age. Notice that as we increase our confidence, the interval becomes wider. So, as we approach 100% confidence, our interval grows to become the whole real line.</w:t>
       </w:r>
     </w:p>
@@ -36176,7 +38012,7 @@
         </w:rPr>
         <w:t xml:space="preserve"> college students (</w:t>
       </w:r>
-      <w:hyperlink r:id="rId49" w:history="1">
+      <w:hyperlink r:id="rId57" w:history="1">
         <w:r>
           <w:rPr>
             <w:rStyle w:val="Hyperlink"/>
@@ -36228,7 +38064,6 @@
         <w:rPr>
           <w:noProof/>
         </w:rPr>
-        <w:lastRenderedPageBreak/>
         <w:drawing>
           <wp:inline distT="0" distB="0" distL="0" distR="0" wp14:anchorId="12FD4436" wp14:editId="181941A9">
             <wp:extent cx="2993366" cy="1995444"/>
@@ -36247,7 +38082,7 @@
                     </pic:cNvPicPr>
                   </pic:nvPicPr>
                   <pic:blipFill>
-                    <a:blip r:embed="rId50">
+                    <a:blip r:embed="rId58">
                       <a:extLst>
                         <a:ext uri="{28A0092B-C50C-407E-A947-70E740481C1C}">
                           <a14:useLocalDpi xmlns:a14="http://schemas.microsoft.com/office/drawing/2010/main" val="0"/>
@@ -36985,14 +38820,7 @@
         <w:rPr>
           <w:rFonts w:eastAsiaTheme="minorEastAsia"/>
         </w:rPr>
-        <w:t xml:space="preserve">You are a manufacturer who wants to obtain a quality measure on a product, but the procedure to obtain the measure is expensive. There is an indirect approach, which uses a different product score (Score 1) in place of the actual quality measure (Score 2). This approach is less costly but also less precise. You can use the regression to see if Score 1 explains a significant amount of the variance in </w:t>
-      </w:r>
-      <w:r>
-        <w:rPr>
-          <w:rFonts w:eastAsiaTheme="minorEastAsia"/>
-        </w:rPr>
-        <w:lastRenderedPageBreak/>
-        <w:t>Score 2 to determine if Score 1 is an acceptable substitute for Score 2. The results from a linear regression analysis are given below:</w:t>
+        <w:t>You are a manufacturer who wants to obtain a quality measure on a product, but the procedure to obtain the measure is expensive. There is an indirect approach, which uses a different product score (Score 1) in place of the actual quality measure (Score 2). This approach is less costly but also less precise. You can use the regression to see if Score 1 explains a significant amount of the variance in Score 2 to determine if Score 1 is an acceptable substitute for Score 2. The results from a linear regression analysis are given below:</w:t>
       </w:r>
     </w:p>
     <w:p>
@@ -37024,7 +38852,7 @@
                     </pic:cNvPicPr>
                   </pic:nvPicPr>
                   <pic:blipFill>
-                    <a:blip r:embed="rId51">
+                    <a:blip r:embed="rId59">
                       <a:extLst>
                         <a:ext uri="{28A0092B-C50C-407E-A947-70E740481C1C}">
                           <a14:useLocalDpi xmlns:a14="http://schemas.microsoft.com/office/drawing/2010/main" val="0"/>
@@ -37250,15 +39078,7 @@
         <w:rPr>
           <w:rFonts w:eastAsiaTheme="minorEastAsia"/>
         </w:rPr>
-        <w:t>-value in the ANOVA table (0.000), indicates that the relationship between Score 1 and Score 2 is statisti</w:t>
-      </w:r>
-      <w:bookmarkStart w:id="1" w:name="_GoBack"/>
-      <w:bookmarkEnd w:id="1"/>
-      <w:r>
-        <w:rPr>
-          <w:rFonts w:eastAsiaTheme="minorEastAsia"/>
-        </w:rPr>
-        <w:t xml:space="preserve">cally significant at the </w:t>
+        <w:t xml:space="preserve">-value in the ANOVA table (0.000), indicates that the relationship between Score 1 and Score 2 is statistically significant at the </w:t>
       </w:r>
       <m:oMath>
         <m:r>
@@ -37858,6 +39678,119 @@
     </w:lvl>
   </w:abstractNum>
   <w:abstractNum w:abstractNumId="2" w15:restartNumberingAfterBreak="0">
+    <w:nsid w:val="02CB435E"/>
+    <w:multiLevelType w:val="hybridMultilevel"/>
+    <w:tmpl w:val="5BCCFAA2"/>
+    <w:lvl w:ilvl="0" w:tplc="04090001">
+      <w:start w:val="1"/>
+      <w:numFmt w:val="bullet"/>
+      <w:lvlText w:val=""/>
+      <w:lvlJc w:val="left"/>
+      <w:pPr>
+        <w:ind w:left="720" w:hanging="360"/>
+      </w:pPr>
+      <w:rPr>
+        <w:rFonts w:ascii="Symbol" w:hAnsi="Symbol" w:hint="default"/>
+      </w:rPr>
+    </w:lvl>
+    <w:lvl w:ilvl="1" w:tplc="04090003">
+      <w:start w:val="1"/>
+      <w:numFmt w:val="bullet"/>
+      <w:lvlText w:val="o"/>
+      <w:lvlJc w:val="left"/>
+      <w:pPr>
+        <w:ind w:left="1440" w:hanging="360"/>
+      </w:pPr>
+      <w:rPr>
+        <w:rFonts w:ascii="Courier New" w:hAnsi="Courier New" w:cs="Courier New" w:hint="default"/>
+      </w:rPr>
+    </w:lvl>
+    <w:lvl w:ilvl="2" w:tplc="04090005">
+      <w:start w:val="1"/>
+      <w:numFmt w:val="bullet"/>
+      <w:lvlText w:val=""/>
+      <w:lvlJc w:val="left"/>
+      <w:pPr>
+        <w:ind w:left="2160" w:hanging="360"/>
+      </w:pPr>
+      <w:rPr>
+        <w:rFonts w:ascii="Wingdings" w:hAnsi="Wingdings" w:hint="default"/>
+      </w:rPr>
+    </w:lvl>
+    <w:lvl w:ilvl="3" w:tplc="04090001">
+      <w:start w:val="1"/>
+      <w:numFmt w:val="bullet"/>
+      <w:lvlText w:val=""/>
+      <w:lvlJc w:val="left"/>
+      <w:pPr>
+        <w:ind w:left="2880" w:hanging="360"/>
+      </w:pPr>
+      <w:rPr>
+        <w:rFonts w:ascii="Symbol" w:hAnsi="Symbol" w:hint="default"/>
+      </w:rPr>
+    </w:lvl>
+    <w:lvl w:ilvl="4" w:tplc="04090003">
+      <w:start w:val="1"/>
+      <w:numFmt w:val="bullet"/>
+      <w:lvlText w:val="o"/>
+      <w:lvlJc w:val="left"/>
+      <w:pPr>
+        <w:ind w:left="3600" w:hanging="360"/>
+      </w:pPr>
+      <w:rPr>
+        <w:rFonts w:ascii="Courier New" w:hAnsi="Courier New" w:cs="Courier New" w:hint="default"/>
+      </w:rPr>
+    </w:lvl>
+    <w:lvl w:ilvl="5" w:tplc="04090005">
+      <w:start w:val="1"/>
+      <w:numFmt w:val="bullet"/>
+      <w:lvlText w:val=""/>
+      <w:lvlJc w:val="left"/>
+      <w:pPr>
+        <w:ind w:left="4320" w:hanging="360"/>
+      </w:pPr>
+      <w:rPr>
+        <w:rFonts w:ascii="Wingdings" w:hAnsi="Wingdings" w:hint="default"/>
+      </w:rPr>
+    </w:lvl>
+    <w:lvl w:ilvl="6" w:tplc="04090001">
+      <w:start w:val="1"/>
+      <w:numFmt w:val="bullet"/>
+      <w:lvlText w:val=""/>
+      <w:lvlJc w:val="left"/>
+      <w:pPr>
+        <w:ind w:left="5040" w:hanging="360"/>
+      </w:pPr>
+      <w:rPr>
+        <w:rFonts w:ascii="Symbol" w:hAnsi="Symbol" w:hint="default"/>
+      </w:rPr>
+    </w:lvl>
+    <w:lvl w:ilvl="7" w:tplc="04090003">
+      <w:start w:val="1"/>
+      <w:numFmt w:val="bullet"/>
+      <w:lvlText w:val="o"/>
+      <w:lvlJc w:val="left"/>
+      <w:pPr>
+        <w:ind w:left="5760" w:hanging="360"/>
+      </w:pPr>
+      <w:rPr>
+        <w:rFonts w:ascii="Courier New" w:hAnsi="Courier New" w:cs="Courier New" w:hint="default"/>
+      </w:rPr>
+    </w:lvl>
+    <w:lvl w:ilvl="8" w:tplc="04090005">
+      <w:start w:val="1"/>
+      <w:numFmt w:val="bullet"/>
+      <w:lvlText w:val=""/>
+      <w:lvlJc w:val="left"/>
+      <w:pPr>
+        <w:ind w:left="6480" w:hanging="360"/>
+      </w:pPr>
+      <w:rPr>
+        <w:rFonts w:ascii="Wingdings" w:hAnsi="Wingdings" w:hint="default"/>
+      </w:rPr>
+    </w:lvl>
+  </w:abstractNum>
+  <w:abstractNum w:abstractNumId="3" w15:restartNumberingAfterBreak="0">
     <w:nsid w:val="02EB1EF9"/>
     <w:multiLevelType w:val="hybridMultilevel"/>
     <w:tmpl w:val="FEBC025E"/>
@@ -37970,7 +39903,7 @@
       </w:rPr>
     </w:lvl>
   </w:abstractNum>
-  <w:abstractNum w:abstractNumId="3" w15:restartNumberingAfterBreak="0">
+  <w:abstractNum w:abstractNumId="4" w15:restartNumberingAfterBreak="0">
     <w:nsid w:val="14FD5228"/>
     <w:multiLevelType w:val="hybridMultilevel"/>
     <w:tmpl w:val="37180196"/>
@@ -38056,7 +39989,7 @@
       </w:pPr>
     </w:lvl>
   </w:abstractNum>
-  <w:abstractNum w:abstractNumId="4" w15:restartNumberingAfterBreak="0">
+  <w:abstractNum w:abstractNumId="5" w15:restartNumberingAfterBreak="0">
     <w:nsid w:val="1FE37A55"/>
     <w:multiLevelType w:val="hybridMultilevel"/>
     <w:tmpl w:val="E65E3448"/>
@@ -38142,7 +40075,7 @@
       </w:pPr>
     </w:lvl>
   </w:abstractNum>
-  <w:abstractNum w:abstractNumId="5" w15:restartNumberingAfterBreak="0">
+  <w:abstractNum w:abstractNumId="6" w15:restartNumberingAfterBreak="0">
     <w:nsid w:val="272E4822"/>
     <w:multiLevelType w:val="hybridMultilevel"/>
     <w:tmpl w:val="1A86EBA2"/>
@@ -38255,7 +40188,7 @@
       </w:rPr>
     </w:lvl>
   </w:abstractNum>
-  <w:abstractNum w:abstractNumId="6" w15:restartNumberingAfterBreak="0">
+  <w:abstractNum w:abstractNumId="7" w15:restartNumberingAfterBreak="0">
     <w:nsid w:val="34D506A0"/>
     <w:multiLevelType w:val="hybridMultilevel"/>
     <w:tmpl w:val="B8F88DBA"/>
@@ -38368,7 +40301,7 @@
       </w:rPr>
     </w:lvl>
   </w:abstractNum>
-  <w:abstractNum w:abstractNumId="7" w15:restartNumberingAfterBreak="0">
+  <w:abstractNum w:abstractNumId="8" w15:restartNumberingAfterBreak="0">
     <w:nsid w:val="37347FF8"/>
     <w:multiLevelType w:val="hybridMultilevel"/>
     <w:tmpl w:val="2A7AD3D8"/>
@@ -38481,7 +40414,7 @@
       </w:rPr>
     </w:lvl>
   </w:abstractNum>
-  <w:abstractNum w:abstractNumId="8" w15:restartNumberingAfterBreak="0">
+  <w:abstractNum w:abstractNumId="9" w15:restartNumberingAfterBreak="0">
     <w:nsid w:val="38891F27"/>
     <w:multiLevelType w:val="hybridMultilevel"/>
     <w:tmpl w:val="A64C3A78"/>
@@ -38594,7 +40527,7 @@
       </w:rPr>
     </w:lvl>
   </w:abstractNum>
-  <w:abstractNum w:abstractNumId="9" w15:restartNumberingAfterBreak="0">
+  <w:abstractNum w:abstractNumId="10" w15:restartNumberingAfterBreak="0">
     <w:nsid w:val="38E55951"/>
     <w:multiLevelType w:val="hybridMultilevel"/>
     <w:tmpl w:val="71EE1162"/>
@@ -38686,7 +40619,7 @@
       </w:pPr>
     </w:lvl>
   </w:abstractNum>
-  <w:abstractNum w:abstractNumId="10" w15:restartNumberingAfterBreak="0">
+  <w:abstractNum w:abstractNumId="11" w15:restartNumberingAfterBreak="0">
     <w:nsid w:val="3A911B99"/>
     <w:multiLevelType w:val="hybridMultilevel"/>
     <w:tmpl w:val="F1504732"/>
@@ -38799,7 +40732,7 @@
       </w:rPr>
     </w:lvl>
   </w:abstractNum>
-  <w:abstractNum w:abstractNumId="11" w15:restartNumberingAfterBreak="0">
+  <w:abstractNum w:abstractNumId="12" w15:restartNumberingAfterBreak="0">
     <w:nsid w:val="3AED6870"/>
     <w:multiLevelType w:val="hybridMultilevel"/>
     <w:tmpl w:val="C898E506"/>
@@ -38912,7 +40845,7 @@
       </w:rPr>
     </w:lvl>
   </w:abstractNum>
-  <w:abstractNum w:abstractNumId="12" w15:restartNumberingAfterBreak="0">
+  <w:abstractNum w:abstractNumId="13" w15:restartNumberingAfterBreak="0">
     <w:nsid w:val="3B2254D2"/>
     <w:multiLevelType w:val="hybridMultilevel"/>
     <w:tmpl w:val="66DC832C"/>
@@ -39025,7 +40958,7 @@
       </w:rPr>
     </w:lvl>
   </w:abstractNum>
-  <w:abstractNum w:abstractNumId="13" w15:restartNumberingAfterBreak="0">
+  <w:abstractNum w:abstractNumId="14" w15:restartNumberingAfterBreak="0">
     <w:nsid w:val="3B765D63"/>
     <w:multiLevelType w:val="hybridMultilevel"/>
     <w:tmpl w:val="B8EA8C1E"/>
@@ -39138,7 +41071,7 @@
       </w:rPr>
     </w:lvl>
   </w:abstractNum>
-  <w:abstractNum w:abstractNumId="14" w15:restartNumberingAfterBreak="0">
+  <w:abstractNum w:abstractNumId="15" w15:restartNumberingAfterBreak="0">
     <w:nsid w:val="3C566F56"/>
     <w:multiLevelType w:val="hybridMultilevel"/>
     <w:tmpl w:val="319A3646"/>
@@ -39251,7 +41184,7 @@
       </w:rPr>
     </w:lvl>
   </w:abstractNum>
-  <w:abstractNum w:abstractNumId="15" w15:restartNumberingAfterBreak="0">
+  <w:abstractNum w:abstractNumId="16" w15:restartNumberingAfterBreak="0">
     <w:nsid w:val="3C5D7494"/>
     <w:multiLevelType w:val="hybridMultilevel"/>
     <w:tmpl w:val="31B2E1E4"/>
@@ -39364,7 +41297,7 @@
       </w:rPr>
     </w:lvl>
   </w:abstractNum>
-  <w:abstractNum w:abstractNumId="16" w15:restartNumberingAfterBreak="0">
+  <w:abstractNum w:abstractNumId="17" w15:restartNumberingAfterBreak="0">
     <w:nsid w:val="3D076DC4"/>
     <w:multiLevelType w:val="hybridMultilevel"/>
     <w:tmpl w:val="A676AFBC"/>
@@ -39477,7 +41410,7 @@
       </w:rPr>
     </w:lvl>
   </w:abstractNum>
-  <w:abstractNum w:abstractNumId="17" w15:restartNumberingAfterBreak="0">
+  <w:abstractNum w:abstractNumId="18" w15:restartNumberingAfterBreak="0">
     <w:nsid w:val="406C24CD"/>
     <w:multiLevelType w:val="hybridMultilevel"/>
     <w:tmpl w:val="F9CEFAAE"/>
@@ -39590,7 +41523,7 @@
       </w:rPr>
     </w:lvl>
   </w:abstractNum>
-  <w:abstractNum w:abstractNumId="18" w15:restartNumberingAfterBreak="0">
+  <w:abstractNum w:abstractNumId="19" w15:restartNumberingAfterBreak="0">
     <w:nsid w:val="4770475D"/>
     <w:multiLevelType w:val="hybridMultilevel"/>
     <w:tmpl w:val="0130D8D6"/>
@@ -39703,7 +41636,7 @@
       </w:rPr>
     </w:lvl>
   </w:abstractNum>
-  <w:abstractNum w:abstractNumId="19" w15:restartNumberingAfterBreak="0">
+  <w:abstractNum w:abstractNumId="20" w15:restartNumberingAfterBreak="0">
     <w:nsid w:val="489D7FC9"/>
     <w:multiLevelType w:val="hybridMultilevel"/>
     <w:tmpl w:val="2A58F16A"/>
@@ -39789,7 +41722,7 @@
       </w:pPr>
     </w:lvl>
   </w:abstractNum>
-  <w:abstractNum w:abstractNumId="20" w15:restartNumberingAfterBreak="0">
+  <w:abstractNum w:abstractNumId="21" w15:restartNumberingAfterBreak="0">
     <w:nsid w:val="48BD34D4"/>
     <w:multiLevelType w:val="hybridMultilevel"/>
     <w:tmpl w:val="E2B27D06"/>
@@ -39902,7 +41835,7 @@
       </w:rPr>
     </w:lvl>
   </w:abstractNum>
-  <w:abstractNum w:abstractNumId="21" w15:restartNumberingAfterBreak="0">
+  <w:abstractNum w:abstractNumId="22" w15:restartNumberingAfterBreak="0">
     <w:nsid w:val="49E402F8"/>
     <w:multiLevelType w:val="hybridMultilevel"/>
     <w:tmpl w:val="3F0E7290"/>
@@ -40015,7 +41948,7 @@
       </w:rPr>
     </w:lvl>
   </w:abstractNum>
-  <w:abstractNum w:abstractNumId="22" w15:restartNumberingAfterBreak="0">
+  <w:abstractNum w:abstractNumId="23" w15:restartNumberingAfterBreak="0">
     <w:nsid w:val="4A0F5F4E"/>
     <w:multiLevelType w:val="hybridMultilevel"/>
     <w:tmpl w:val="DDAED814"/>
@@ -40101,7 +42034,7 @@
       </w:pPr>
     </w:lvl>
   </w:abstractNum>
-  <w:abstractNum w:abstractNumId="23" w15:restartNumberingAfterBreak="0">
+  <w:abstractNum w:abstractNumId="24" w15:restartNumberingAfterBreak="0">
     <w:nsid w:val="4C157B05"/>
     <w:multiLevelType w:val="hybridMultilevel"/>
     <w:tmpl w:val="7E26D734"/>
@@ -40214,7 +42147,120 @@
       </w:rPr>
     </w:lvl>
   </w:abstractNum>
-  <w:abstractNum w:abstractNumId="24" w15:restartNumberingAfterBreak="0">
+  <w:abstractNum w:abstractNumId="25" w15:restartNumberingAfterBreak="0">
+    <w:nsid w:val="5DEF760D"/>
+    <w:multiLevelType w:val="hybridMultilevel"/>
+    <w:tmpl w:val="3D16FF3A"/>
+    <w:lvl w:ilvl="0" w:tplc="04090001">
+      <w:start w:val="1"/>
+      <w:numFmt w:val="bullet"/>
+      <w:lvlText w:val=""/>
+      <w:lvlJc w:val="left"/>
+      <w:pPr>
+        <w:ind w:left="720" w:hanging="360"/>
+      </w:pPr>
+      <w:rPr>
+        <w:rFonts w:ascii="Symbol" w:hAnsi="Symbol" w:hint="default"/>
+      </w:rPr>
+    </w:lvl>
+    <w:lvl w:ilvl="1" w:tplc="04090003">
+      <w:start w:val="1"/>
+      <w:numFmt w:val="bullet"/>
+      <w:lvlText w:val="o"/>
+      <w:lvlJc w:val="left"/>
+      <w:pPr>
+        <w:ind w:left="1440" w:hanging="360"/>
+      </w:pPr>
+      <w:rPr>
+        <w:rFonts w:ascii="Courier New" w:hAnsi="Courier New" w:cs="Courier New" w:hint="default"/>
+      </w:rPr>
+    </w:lvl>
+    <w:lvl w:ilvl="2" w:tplc="04090005">
+      <w:start w:val="1"/>
+      <w:numFmt w:val="bullet"/>
+      <w:lvlText w:val=""/>
+      <w:lvlJc w:val="left"/>
+      <w:pPr>
+        <w:ind w:left="2160" w:hanging="360"/>
+      </w:pPr>
+      <w:rPr>
+        <w:rFonts w:ascii="Wingdings" w:hAnsi="Wingdings" w:hint="default"/>
+      </w:rPr>
+    </w:lvl>
+    <w:lvl w:ilvl="3" w:tplc="04090001">
+      <w:start w:val="1"/>
+      <w:numFmt w:val="bullet"/>
+      <w:lvlText w:val=""/>
+      <w:lvlJc w:val="left"/>
+      <w:pPr>
+        <w:ind w:left="2880" w:hanging="360"/>
+      </w:pPr>
+      <w:rPr>
+        <w:rFonts w:ascii="Symbol" w:hAnsi="Symbol" w:hint="default"/>
+      </w:rPr>
+    </w:lvl>
+    <w:lvl w:ilvl="4" w:tplc="04090003">
+      <w:start w:val="1"/>
+      <w:numFmt w:val="bullet"/>
+      <w:lvlText w:val="o"/>
+      <w:lvlJc w:val="left"/>
+      <w:pPr>
+        <w:ind w:left="3600" w:hanging="360"/>
+      </w:pPr>
+      <w:rPr>
+        <w:rFonts w:ascii="Courier New" w:hAnsi="Courier New" w:cs="Courier New" w:hint="default"/>
+      </w:rPr>
+    </w:lvl>
+    <w:lvl w:ilvl="5" w:tplc="04090005">
+      <w:start w:val="1"/>
+      <w:numFmt w:val="bullet"/>
+      <w:lvlText w:val=""/>
+      <w:lvlJc w:val="left"/>
+      <w:pPr>
+        <w:ind w:left="4320" w:hanging="360"/>
+      </w:pPr>
+      <w:rPr>
+        <w:rFonts w:ascii="Wingdings" w:hAnsi="Wingdings" w:hint="default"/>
+      </w:rPr>
+    </w:lvl>
+    <w:lvl w:ilvl="6" w:tplc="04090001">
+      <w:start w:val="1"/>
+      <w:numFmt w:val="bullet"/>
+      <w:lvlText w:val=""/>
+      <w:lvlJc w:val="left"/>
+      <w:pPr>
+        <w:ind w:left="5040" w:hanging="360"/>
+      </w:pPr>
+      <w:rPr>
+        <w:rFonts w:ascii="Symbol" w:hAnsi="Symbol" w:hint="default"/>
+      </w:rPr>
+    </w:lvl>
+    <w:lvl w:ilvl="7" w:tplc="04090003">
+      <w:start w:val="1"/>
+      <w:numFmt w:val="bullet"/>
+      <w:lvlText w:val="o"/>
+      <w:lvlJc w:val="left"/>
+      <w:pPr>
+        <w:ind w:left="5760" w:hanging="360"/>
+      </w:pPr>
+      <w:rPr>
+        <w:rFonts w:ascii="Courier New" w:hAnsi="Courier New" w:cs="Courier New" w:hint="default"/>
+      </w:rPr>
+    </w:lvl>
+    <w:lvl w:ilvl="8" w:tplc="04090005">
+      <w:start w:val="1"/>
+      <w:numFmt w:val="bullet"/>
+      <w:lvlText w:val=""/>
+      <w:lvlJc w:val="left"/>
+      <w:pPr>
+        <w:ind w:left="6480" w:hanging="360"/>
+      </w:pPr>
+      <w:rPr>
+        <w:rFonts w:ascii="Wingdings" w:hAnsi="Wingdings" w:hint="default"/>
+      </w:rPr>
+    </w:lvl>
+  </w:abstractNum>
+  <w:abstractNum w:abstractNumId="26" w15:restartNumberingAfterBreak="0">
     <w:nsid w:val="5F977266"/>
     <w:multiLevelType w:val="hybridMultilevel"/>
     <w:tmpl w:val="08E6A6BA"/>
@@ -40300,7 +42346,7 @@
       </w:pPr>
     </w:lvl>
   </w:abstractNum>
-  <w:abstractNum w:abstractNumId="25" w15:restartNumberingAfterBreak="0">
+  <w:abstractNum w:abstractNumId="27" w15:restartNumberingAfterBreak="0">
     <w:nsid w:val="655830CB"/>
     <w:multiLevelType w:val="hybridMultilevel"/>
     <w:tmpl w:val="4C84B92E"/>
@@ -40413,7 +42459,7 @@
       </w:rPr>
     </w:lvl>
   </w:abstractNum>
-  <w:abstractNum w:abstractNumId="26" w15:restartNumberingAfterBreak="0">
+  <w:abstractNum w:abstractNumId="28" w15:restartNumberingAfterBreak="0">
     <w:nsid w:val="6ABC7846"/>
     <w:multiLevelType w:val="hybridMultilevel"/>
     <w:tmpl w:val="DCCCFCBA"/>
@@ -40526,7 +42572,7 @@
       </w:rPr>
     </w:lvl>
   </w:abstractNum>
-  <w:abstractNum w:abstractNumId="27" w15:restartNumberingAfterBreak="0">
+  <w:abstractNum w:abstractNumId="29" w15:restartNumberingAfterBreak="0">
     <w:nsid w:val="6D1F0522"/>
     <w:multiLevelType w:val="hybridMultilevel"/>
     <w:tmpl w:val="44722A2C"/>
@@ -40639,7 +42685,7 @@
       </w:rPr>
     </w:lvl>
   </w:abstractNum>
-  <w:abstractNum w:abstractNumId="28" w15:restartNumberingAfterBreak="0">
+  <w:abstractNum w:abstractNumId="30" w15:restartNumberingAfterBreak="0">
     <w:nsid w:val="76C1257E"/>
     <w:multiLevelType w:val="hybridMultilevel"/>
     <w:tmpl w:val="6862F2EC"/>
@@ -40752,7 +42798,7 @@
       </w:rPr>
     </w:lvl>
   </w:abstractNum>
-  <w:abstractNum w:abstractNumId="29" w15:restartNumberingAfterBreak="0">
+  <w:abstractNum w:abstractNumId="31" w15:restartNumberingAfterBreak="0">
     <w:nsid w:val="788006A3"/>
     <w:multiLevelType w:val="hybridMultilevel"/>
     <w:tmpl w:val="98961A4C"/>
@@ -40865,7 +42911,7 @@
       </w:rPr>
     </w:lvl>
   </w:abstractNum>
-  <w:abstractNum w:abstractNumId="30" w15:restartNumberingAfterBreak="0">
+  <w:abstractNum w:abstractNumId="32" w15:restartNumberingAfterBreak="0">
     <w:nsid w:val="7F0714BD"/>
     <w:multiLevelType w:val="hybridMultilevel"/>
     <w:tmpl w:val="B37C1AA4"/>
@@ -40952,97 +42998,121 @@
     </w:lvl>
   </w:abstractNum>
   <w:num w:numId="1">
+    <w:abstractNumId w:val="10"/>
+  </w:num>
+  <w:num w:numId="2">
+    <w:abstractNumId w:val="12"/>
+  </w:num>
+  <w:num w:numId="3">
+    <w:abstractNumId w:val="17"/>
+  </w:num>
+  <w:num w:numId="4">
+    <w:abstractNumId w:val="28"/>
+  </w:num>
+  <w:num w:numId="5">
+    <w:abstractNumId w:val="19"/>
+  </w:num>
+  <w:num w:numId="6">
+    <w:abstractNumId w:val="32"/>
+  </w:num>
+  <w:num w:numId="7">
+    <w:abstractNumId w:val="23"/>
+  </w:num>
+  <w:num w:numId="8">
+    <w:abstractNumId w:val="5"/>
+  </w:num>
+  <w:num w:numId="9">
+    <w:abstractNumId w:val="29"/>
+  </w:num>
+  <w:num w:numId="10">
+    <w:abstractNumId w:val="14"/>
+  </w:num>
+  <w:num w:numId="11">
+    <w:abstractNumId w:val="21"/>
+  </w:num>
+  <w:num w:numId="12">
+    <w:abstractNumId w:val="13"/>
+  </w:num>
+  <w:num w:numId="13">
+    <w:abstractNumId w:val="3"/>
+  </w:num>
+  <w:num w:numId="14">
+    <w:abstractNumId w:val="30"/>
+  </w:num>
+  <w:num w:numId="15">
     <w:abstractNumId w:val="9"/>
   </w:num>
-  <w:num w:numId="2">
-    <w:abstractNumId w:val="11"/>
-  </w:num>
-  <w:num w:numId="3">
-    <w:abstractNumId w:val="16"/>
-  </w:num>
-  <w:num w:numId="4">
-    <w:abstractNumId w:val="26"/>
-  </w:num>
-  <w:num w:numId="5">
-    <w:abstractNumId w:val="18"/>
-  </w:num>
-  <w:num w:numId="6">
-    <w:abstractNumId w:val="30"/>
-  </w:num>
-  <w:num w:numId="7">
-    <w:abstractNumId w:val="22"/>
-  </w:num>
-  <w:num w:numId="8">
-    <w:abstractNumId w:val="4"/>
-  </w:num>
-  <w:num w:numId="9">
-    <w:abstractNumId w:val="27"/>
-  </w:num>
-  <w:num w:numId="10">
-    <w:abstractNumId w:val="13"/>
-  </w:num>
-  <w:num w:numId="11">
-    <w:abstractNumId w:val="20"/>
-  </w:num>
-  <w:num w:numId="12">
-    <w:abstractNumId w:val="12"/>
-  </w:num>
-  <w:num w:numId="13">
-    <w:abstractNumId w:val="2"/>
-  </w:num>
-  <w:num w:numId="14">
-    <w:abstractNumId w:val="28"/>
-  </w:num>
-  <w:num w:numId="15">
-    <w:abstractNumId w:val="8"/>
-  </w:num>
   <w:num w:numId="16">
-    <w:abstractNumId w:val="5"/>
+    <w:abstractNumId w:val="6"/>
   </w:num>
   <w:num w:numId="17">
-    <w:abstractNumId w:val="17"/>
+    <w:abstractNumId w:val="18"/>
   </w:num>
   <w:num w:numId="18">
     <w:abstractNumId w:val="1"/>
   </w:num>
   <w:num w:numId="19">
-    <w:abstractNumId w:val="23"/>
+    <w:abstractNumId w:val="24"/>
   </w:num>
   <w:num w:numId="20">
-    <w:abstractNumId w:val="7"/>
+    <w:abstractNumId w:val="8"/>
   </w:num>
   <w:num w:numId="21">
-    <w:abstractNumId w:val="14"/>
+    <w:abstractNumId w:val="15"/>
   </w:num>
   <w:num w:numId="22">
     <w:abstractNumId w:val="0"/>
   </w:num>
   <w:num w:numId="23">
-    <w:abstractNumId w:val="10"/>
+    <w:abstractNumId w:val="11"/>
   </w:num>
   <w:num w:numId="24">
-    <w:abstractNumId w:val="15"/>
+    <w:abstractNumId w:val="16"/>
   </w:num>
   <w:num w:numId="25">
-    <w:abstractNumId w:val="29"/>
+    <w:abstractNumId w:val="31"/>
   </w:num>
   <w:num w:numId="26">
-    <w:abstractNumId w:val="21"/>
+    <w:abstractNumId w:val="22"/>
   </w:num>
   <w:num w:numId="27">
-    <w:abstractNumId w:val="6"/>
+    <w:abstractNumId w:val="7"/>
   </w:num>
   <w:num w:numId="28">
-    <w:abstractNumId w:val="24"/>
+    <w:abstractNumId w:val="26"/>
   </w:num>
   <w:num w:numId="29">
-    <w:abstractNumId w:val="19"/>
+    <w:abstractNumId w:val="20"/>
   </w:num>
   <w:num w:numId="30">
-    <w:abstractNumId w:val="3"/>
+    <w:abstractNumId w:val="4"/>
   </w:num>
   <w:num w:numId="31">
+    <w:abstractNumId w:val="27"/>
+  </w:num>
+  <w:num w:numId="32">
+    <w:abstractNumId w:val="2"/>
+    <w:lvlOverride w:ilvl="0"/>
+    <w:lvlOverride w:ilvl="1"/>
+    <w:lvlOverride w:ilvl="2"/>
+    <w:lvlOverride w:ilvl="3"/>
+    <w:lvlOverride w:ilvl="4"/>
+    <w:lvlOverride w:ilvl="5"/>
+    <w:lvlOverride w:ilvl="6"/>
+    <w:lvlOverride w:ilvl="7"/>
+    <w:lvlOverride w:ilvl="8"/>
+  </w:num>
+  <w:num w:numId="33">
     <w:abstractNumId w:val="25"/>
+    <w:lvlOverride w:ilvl="0"/>
+    <w:lvlOverride w:ilvl="1"/>
+    <w:lvlOverride w:ilvl="2"/>
+    <w:lvlOverride w:ilvl="3"/>
+    <w:lvlOverride w:ilvl="4"/>
+    <w:lvlOverride w:ilvl="5"/>
+    <w:lvlOverride w:ilvl="6"/>
+    <w:lvlOverride w:ilvl="7"/>
+    <w:lvlOverride w:ilvl="8"/>
   </w:num>
 </w:numbering>
 </file>
@@ -41227,7 +43297,7 @@
     <w:lsdException w:name="Table Web 2" w:semiHidden="1" w:unhideWhenUsed="1"/>
     <w:lsdException w:name="Table Web 3" w:semiHidden="1" w:unhideWhenUsed="1"/>
     <w:lsdException w:name="Balloon Text" w:semiHidden="1" w:unhideWhenUsed="1"/>
-    <w:lsdException w:name="Table Grid" w:uiPriority="39"/>
+    <w:lsdException w:name="Table Grid" w:uiPriority="59"/>
     <w:lsdException w:name="Table Theme" w:semiHidden="1" w:unhideWhenUsed="1"/>
     <w:lsdException w:name="Placeholder Text" w:semiHidden="1"/>
     <w:lsdException w:name="No Spacing" w:uiPriority="1" w:qFormat="1"/>
@@ -41648,7 +43718,7 @@
   <w:style w:type="table" w:styleId="TableGrid">
     <w:name w:val="Table Grid"/>
     <w:basedOn w:val="TableNormal"/>
-    <w:uiPriority w:val="39"/>
+    <w:uiPriority w:val="59"/>
     <w:rsid w:val="005653A3"/>
     <w:pPr>
       <w:spacing w:after="0" w:line="240" w:lineRule="auto"/>

</xml_diff>